<commit_message>
debug systimer runned from DMTIMER_1ms and external 32768Hz clock
</commit_message>
<xml_diff>
--- a/doc/am335x_refman_ru/20.2 DMTimer 1ms.docx
+++ b/doc/am335x_refman_ru/20.2 DMTimer 1ms.docx
@@ -33,6 +33,7 @@
         </w:rPr>
         <w:t xml:space="preserve">2 </w:t>
       </w:r>
+      <w:proofErr w:type="spellStart"/>
       <w:r>
         <w:rPr>
           <w:b/>
@@ -41,6 +42,7 @@
         </w:rPr>
         <w:t>DMTimer</w:t>
       </w:r>
+      <w:proofErr w:type="spellEnd"/>
       <w:r>
         <w:rPr>
           <w:b/>
@@ -48,6 +50,7 @@
         </w:rPr>
         <w:t xml:space="preserve"> 1</w:t>
       </w:r>
+      <w:proofErr w:type="spellStart"/>
       <w:r>
         <w:rPr>
           <w:b/>
@@ -56,6 +59,7 @@
         </w:rPr>
         <w:t>ms</w:t>
       </w:r>
+      <w:proofErr w:type="spellEnd"/>
     </w:p>
     <w:p>
       <w:pPr>
@@ -128,7 +132,15 @@
         <w:t xml:space="preserve"> </w:t>
       </w:r>
       <w:r>
-        <w:t>частотой 32768-Hz фукционального тактирования.</w:t>
+        <w:t xml:space="preserve">частотой 32768-Hz </w:t>
+      </w:r>
+      <w:proofErr w:type="spellStart"/>
+      <w:r>
+        <w:t>фукционального</w:t>
+      </w:r>
+      <w:proofErr w:type="spellEnd"/>
+      <w:r>
+        <w:t xml:space="preserve"> тактирования.</w:t>
       </w:r>
     </w:p>
     <w:p>
@@ -248,7 +260,55 @@
         <w:jc w:val="both"/>
       </w:pPr>
       <w:r>
-        <w:t>Выделенный выходной сигнал может быть пульсирован или переключен на событие переполнения и совпадения. Этот вывод предлагает время сигнал триггера метки или источники сигнала ШИМ (широтно-импульсной модуляции). Выделенный выходной сигнал может быть использован для общего назначения PORGPOCFG (непосредственно управляется битом 14 регистра TCLR). Специальный входной сигнал используется для запуска автоматического захвата счетчика таймера и события прерывания на программируемом входе переходного сигнала. Программируемый делитель тактового сигнала (прескалер) позволяет уменьшить  входной тактовый сигнал таймера. Все внутренние источники прерываний таймера объединены в одну линию прерываний модуля и одну линию пробуждения . Каждый внутренний источник прерывания может быть независимо включен/отключен с выделенным битом TIER  в регистре функции прерывания и выделенным битом TWER для пробуждения.</w:t>
+        <w:t xml:space="preserve">Выделенный выходной </w:t>
+      </w:r>
+      <w:proofErr w:type="gramStart"/>
+      <w:r>
+        <w:t>сигнал может быть</w:t>
+      </w:r>
+      <w:proofErr w:type="gramEnd"/>
+      <w:r>
+        <w:t xml:space="preserve"> </w:t>
+      </w:r>
+      <w:proofErr w:type="spellStart"/>
+      <w:r>
+        <w:t>пульсирован</w:t>
+      </w:r>
+      <w:proofErr w:type="spellEnd"/>
+      <w:r>
+        <w:t xml:space="preserve"> или переключен на событие переполнения и совпадения. Этот вывод предлагает время сигнал триггера метки или источники сигнала ШИМ (широтно-импульсной модуляции). Выделенный выходной сигнал может быть использован для общего назначения PORGPOCFG (непосредственно управляется битом 14 регистра TCLR). Специальный входной сигнал используется для запуска автоматического захвата счетчика таймера и события прерывания на программируемом входе переходного сигнала. Программируемый делитель тактового сигнала (</w:t>
+      </w:r>
+      <w:proofErr w:type="spellStart"/>
+      <w:r>
+        <w:t>прескалер</w:t>
+      </w:r>
+      <w:proofErr w:type="spellEnd"/>
+      <w:r>
+        <w:t xml:space="preserve">) позволяет </w:t>
+      </w:r>
+      <w:proofErr w:type="gramStart"/>
+      <w:r>
+        <w:t>уменьшить  входной</w:t>
+      </w:r>
+      <w:proofErr w:type="gramEnd"/>
+      <w:r>
+        <w:t xml:space="preserve"> тактовый сигнал таймера. Все внутренние источники прерываний таймера объединены в одну линию прерываний модуля и одну линию </w:t>
+      </w:r>
+      <w:proofErr w:type="gramStart"/>
+      <w:r>
+        <w:t>пробуждения .</w:t>
+      </w:r>
+      <w:proofErr w:type="gramEnd"/>
+      <w:r>
+        <w:t xml:space="preserve"> Каждый внутренний источник прерывания может быть независимо включен/отключен с выделенным битом </w:t>
+      </w:r>
+      <w:proofErr w:type="gramStart"/>
+      <w:r>
+        <w:t>TIER  в</w:t>
+      </w:r>
+      <w:proofErr w:type="gramEnd"/>
+      <w:r>
+        <w:t xml:space="preserve"> регистре функции прерывания и выделенным битом TWER для пробуждения.</w:t>
       </w:r>
     </w:p>
     <w:p>
@@ -268,7 +328,15 @@
         <w:jc w:val="both"/>
       </w:pPr>
       <w:r>
-        <w:t>Поскольку два  тактовых домена управляются внутри этого модуля, ресинхронизация осуществляется специальной логикой между доменом синхросигналов OCP и доменом синхросигналов таймера. При сбросе логика синхронизации позволяет использовать все</w:t>
+        <w:t xml:space="preserve">Поскольку </w:t>
+      </w:r>
+      <w:proofErr w:type="gramStart"/>
+      <w:r>
+        <w:t>два  тактовых</w:t>
+      </w:r>
+      <w:proofErr w:type="gramEnd"/>
+      <w:r>
+        <w:t xml:space="preserve"> домена управляются внутри этого модуля, ресинхронизация осуществляется специальной логикой между доменом синхросигналов OCP и доменом синхросигналов таймера. При сбросе логика синхронизации позволяет использовать все</w:t>
       </w:r>
       <w:r>
         <w:t xml:space="preserve"> </w:t>
@@ -320,8 +388,13 @@
         <w:t>запишите</w:t>
       </w:r>
       <w:r>
-        <w:t xml:space="preserve"> posted</w:t>
-      </w:r>
+        <w:t xml:space="preserve"> </w:t>
+      </w:r>
+      <w:proofErr w:type="spellStart"/>
+      <w:r>
+        <w:t>posted</w:t>
+      </w:r>
+      <w:proofErr w:type="spellEnd"/>
       <w:r>
         <w:t xml:space="preserve"> для включения режима</w:t>
       </w:r>
@@ -343,12 +416,14 @@
       <w:r>
         <w:t xml:space="preserve"> </w:t>
       </w:r>
+      <w:proofErr w:type="spellStart"/>
       <w:r>
         <w:t>опубликованны</w:t>
       </w:r>
       <w:r>
         <w:t>ч</w:t>
       </w:r>
+      <w:proofErr w:type="spellEnd"/>
       <w:r>
         <w:t xml:space="preserve"> бит</w:t>
       </w:r>
@@ -356,7 +431,39 @@
         <w:t>ов</w:t>
       </w:r>
       <w:r>
-        <w:t xml:space="preserve"> состояния в регистре Write Posted Status Register (TWPS).</w:t>
+        <w:t xml:space="preserve"> состояния в регистре </w:t>
+      </w:r>
+      <w:proofErr w:type="spellStart"/>
+      <w:r>
+        <w:t>Write</w:t>
+      </w:r>
+      <w:proofErr w:type="spellEnd"/>
+      <w:r>
+        <w:t xml:space="preserve"> </w:t>
+      </w:r>
+      <w:proofErr w:type="spellStart"/>
+      <w:r>
+        <w:t>Posted</w:t>
+      </w:r>
+      <w:proofErr w:type="spellEnd"/>
+      <w:r>
+        <w:t xml:space="preserve"> </w:t>
+      </w:r>
+      <w:proofErr w:type="spellStart"/>
+      <w:r>
+        <w:t>Status</w:t>
+      </w:r>
+      <w:proofErr w:type="spellEnd"/>
+      <w:r>
+        <w:t xml:space="preserve"> </w:t>
+      </w:r>
+      <w:proofErr w:type="spellStart"/>
+      <w:r>
+        <w:t>Register</w:t>
+      </w:r>
+      <w:proofErr w:type="spellEnd"/>
+      <w:r>
+        <w:t xml:space="preserve"> (TWPS).</w:t>
       </w:r>
     </w:p>
     <w:p>
@@ -543,7 +650,15 @@
         <w:jc w:val="center"/>
       </w:pPr>
       <w:r>
-        <w:t>Рис. 20-27. Интеграция DMTimer 1 мс</w:t>
+        <w:t xml:space="preserve">Рис. 20-27. Интеграция </w:t>
+      </w:r>
+      <w:proofErr w:type="spellStart"/>
+      <w:r>
+        <w:t>DMTimer</w:t>
+      </w:r>
+      <w:proofErr w:type="spellEnd"/>
+      <w:r>
+        <w:t xml:space="preserve"> 1 мс</w:t>
       </w:r>
     </w:p>
     <w:p>
@@ -604,6 +719,7 @@
               </w:tabs>
               <w:ind w:firstLine="708"/>
             </w:pPr>
+            <w:proofErr w:type="spellStart"/>
             <w:r>
               <w:rPr>
                 <w:rFonts w:ascii="Arial" w:hAnsi="Arial" w:cs="Arial"/>
@@ -615,6 +731,7 @@
               </w:rPr>
               <w:t>Attributes</w:t>
             </w:r>
+            <w:proofErr w:type="spellEnd"/>
           </w:p>
         </w:tc>
         <w:tc>
@@ -674,14 +791,25 @@
                 <w:tab w:val="left" w:pos="4200"/>
               </w:tabs>
             </w:pPr>
-            <w:r>
-              <w:rPr>
-                <w:rFonts w:ascii="Arial" w:hAnsi="Arial" w:cs="Arial"/>
-                <w:kern w:val="0"/>
-                <w:sz w:val="16"/>
-                <w:szCs w:val="16"/>
-              </w:rPr>
-              <w:t>Wakeup Domain</w:t>
+            <w:proofErr w:type="spellStart"/>
+            <w:r>
+              <w:rPr>
+                <w:rFonts w:ascii="Arial" w:hAnsi="Arial" w:cs="Arial"/>
+                <w:kern w:val="0"/>
+                <w:sz w:val="16"/>
+                <w:szCs w:val="16"/>
+              </w:rPr>
+              <w:t>Wakeup</w:t>
+            </w:r>
+            <w:proofErr w:type="spellEnd"/>
+            <w:r>
+              <w:rPr>
+                <w:rFonts w:ascii="Arial" w:hAnsi="Arial" w:cs="Arial"/>
+                <w:kern w:val="0"/>
+                <w:sz w:val="16"/>
+                <w:szCs w:val="16"/>
+              </w:rPr>
+              <w:t xml:space="preserve"> Domain</w:t>
             </w:r>
           </w:p>
         </w:tc>
@@ -697,14 +825,25 @@
                 <w:tab w:val="left" w:pos="1131"/>
               </w:tabs>
             </w:pPr>
-            <w:r>
-              <w:rPr>
-                <w:rFonts w:ascii="Arial" w:hAnsi="Arial" w:cs="Arial"/>
-                <w:kern w:val="0"/>
-                <w:sz w:val="16"/>
-                <w:szCs w:val="16"/>
-              </w:rPr>
-              <w:t>Clock Domain</w:t>
+            <w:proofErr w:type="spellStart"/>
+            <w:r>
+              <w:rPr>
+                <w:rFonts w:ascii="Arial" w:hAnsi="Arial" w:cs="Arial"/>
+                <w:kern w:val="0"/>
+                <w:sz w:val="16"/>
+                <w:szCs w:val="16"/>
+              </w:rPr>
+              <w:t>Clock</w:t>
+            </w:r>
+            <w:proofErr w:type="spellEnd"/>
+            <w:r>
+              <w:rPr>
+                <w:rFonts w:ascii="Arial" w:hAnsi="Arial" w:cs="Arial"/>
+                <w:kern w:val="0"/>
+                <w:sz w:val="16"/>
+                <w:szCs w:val="16"/>
+              </w:rPr>
+              <w:t xml:space="preserve"> Domain</w:t>
             </w:r>
           </w:p>
         </w:tc>
@@ -769,15 +908,37 @@
                 <w:tab w:val="left" w:pos="1637"/>
               </w:tabs>
             </w:pPr>
-            <w:r>
-              <w:rPr>
-                <w:rFonts w:ascii="Arial" w:hAnsi="Arial" w:cs="Arial"/>
-                <w:kern w:val="0"/>
-                <w:sz w:val="16"/>
-                <w:szCs w:val="16"/>
-              </w:rPr>
-              <w:t>Reset Signals</w:t>
-            </w:r>
+            <w:proofErr w:type="spellStart"/>
+            <w:r>
+              <w:rPr>
+                <w:rFonts w:ascii="Arial" w:hAnsi="Arial" w:cs="Arial"/>
+                <w:kern w:val="0"/>
+                <w:sz w:val="16"/>
+                <w:szCs w:val="16"/>
+              </w:rPr>
+              <w:t>Reset</w:t>
+            </w:r>
+            <w:proofErr w:type="spellEnd"/>
+            <w:r>
+              <w:rPr>
+                <w:rFonts w:ascii="Arial" w:hAnsi="Arial" w:cs="Arial"/>
+                <w:kern w:val="0"/>
+                <w:sz w:val="16"/>
+                <w:szCs w:val="16"/>
+              </w:rPr>
+              <w:t xml:space="preserve"> </w:t>
+            </w:r>
+            <w:proofErr w:type="spellStart"/>
+            <w:r>
+              <w:rPr>
+                <w:rFonts w:ascii="Arial" w:hAnsi="Arial" w:cs="Arial"/>
+                <w:kern w:val="0"/>
+                <w:sz w:val="16"/>
+                <w:szCs w:val="16"/>
+              </w:rPr>
+              <w:t>Signals</w:t>
+            </w:r>
+            <w:proofErr w:type="spellEnd"/>
           </w:p>
         </w:tc>
         <w:tc>
@@ -813,15 +974,57 @@
                 <w:tab w:val="left" w:pos="4200"/>
               </w:tabs>
             </w:pPr>
-            <w:r>
-              <w:rPr>
-                <w:rFonts w:ascii="Arial" w:hAnsi="Arial" w:cs="Arial"/>
-                <w:kern w:val="0"/>
-                <w:sz w:val="16"/>
-                <w:szCs w:val="16"/>
-              </w:rPr>
-              <w:t>Idle/Wakeup Signals</w:t>
-            </w:r>
+            <w:proofErr w:type="spellStart"/>
+            <w:r>
+              <w:rPr>
+                <w:rFonts w:ascii="Arial" w:hAnsi="Arial" w:cs="Arial"/>
+                <w:kern w:val="0"/>
+                <w:sz w:val="16"/>
+                <w:szCs w:val="16"/>
+              </w:rPr>
+              <w:t>Idle</w:t>
+            </w:r>
+            <w:proofErr w:type="spellEnd"/>
+            <w:r>
+              <w:rPr>
+                <w:rFonts w:ascii="Arial" w:hAnsi="Arial" w:cs="Arial"/>
+                <w:kern w:val="0"/>
+                <w:sz w:val="16"/>
+                <w:szCs w:val="16"/>
+              </w:rPr>
+              <w:t>/</w:t>
+            </w:r>
+            <w:proofErr w:type="spellStart"/>
+            <w:r>
+              <w:rPr>
+                <w:rFonts w:ascii="Arial" w:hAnsi="Arial" w:cs="Arial"/>
+                <w:kern w:val="0"/>
+                <w:sz w:val="16"/>
+                <w:szCs w:val="16"/>
+              </w:rPr>
+              <w:t>Wakeup</w:t>
+            </w:r>
+            <w:proofErr w:type="spellEnd"/>
+            <w:r>
+              <w:rPr>
+                <w:rFonts w:ascii="Arial" w:hAnsi="Arial" w:cs="Arial"/>
+                <w:kern w:val="0"/>
+                <w:sz w:val="16"/>
+                <w:szCs w:val="16"/>
+              </w:rPr>
+              <w:t xml:space="preserve"> </w:t>
+            </w:r>
+            <w:proofErr w:type="spellStart"/>
+            <w:r>
+              <w:rPr>
+                <w:rFonts w:ascii="Arial" w:hAnsi="Arial" w:cs="Arial"/>
+                <w:kern w:val="0"/>
+                <w:sz w:val="16"/>
+                <w:szCs w:val="16"/>
+              </w:rPr>
+              <w:t>Signals</w:t>
+            </w:r>
+            <w:proofErr w:type="spellEnd"/>
           </w:p>
         </w:tc>
         <w:tc>
@@ -841,8 +1044,59 @@
                 <w:sz w:val="16"/>
                 <w:szCs w:val="16"/>
               </w:rPr>
-              <w:t>Smart Idle / Slave Wakeup</w:t>
-            </w:r>
+              <w:t xml:space="preserve">Smart </w:t>
+            </w:r>
+            <w:proofErr w:type="spellStart"/>
+            <w:r>
+              <w:rPr>
+                <w:rFonts w:ascii="Arial" w:hAnsi="Arial" w:cs="Arial"/>
+                <w:kern w:val="0"/>
+                <w:sz w:val="16"/>
+                <w:szCs w:val="16"/>
+              </w:rPr>
+              <w:t>Idle</w:t>
+            </w:r>
+            <w:proofErr w:type="spellEnd"/>
+            <w:r>
+              <w:rPr>
+                <w:rFonts w:ascii="Arial" w:hAnsi="Arial" w:cs="Arial"/>
+                <w:kern w:val="0"/>
+                <w:sz w:val="16"/>
+                <w:szCs w:val="16"/>
+              </w:rPr>
+              <w:t xml:space="preserve"> / </w:t>
+            </w:r>
+            <w:proofErr w:type="spellStart"/>
+            <w:r>
+              <w:rPr>
+                <w:rFonts w:ascii="Arial" w:hAnsi="Arial" w:cs="Arial"/>
+                <w:kern w:val="0"/>
+                <w:sz w:val="16"/>
+                <w:szCs w:val="16"/>
+              </w:rPr>
+              <w:t>Slave</w:t>
+            </w:r>
+            <w:proofErr w:type="spellEnd"/>
+            <w:r>
+              <w:rPr>
+                <w:rFonts w:ascii="Arial" w:hAnsi="Arial" w:cs="Arial"/>
+                <w:kern w:val="0"/>
+                <w:sz w:val="16"/>
+                <w:szCs w:val="16"/>
+              </w:rPr>
+              <w:t xml:space="preserve"> </w:t>
+            </w:r>
+            <w:proofErr w:type="spellStart"/>
+            <w:r>
+              <w:rPr>
+                <w:rFonts w:ascii="Arial" w:hAnsi="Arial" w:cs="Arial"/>
+                <w:kern w:val="0"/>
+                <w:sz w:val="16"/>
+                <w:szCs w:val="16"/>
+              </w:rPr>
+              <w:t>Wakeup</w:t>
+            </w:r>
+            <w:proofErr w:type="spellEnd"/>
           </w:p>
         </w:tc>
       </w:tr>
@@ -857,15 +1111,37 @@
                 <w:tab w:val="left" w:pos="4200"/>
               </w:tabs>
             </w:pPr>
-            <w:r>
-              <w:rPr>
-                <w:rFonts w:ascii="Arial" w:hAnsi="Arial" w:cs="Arial"/>
-                <w:kern w:val="0"/>
-                <w:sz w:val="16"/>
-                <w:szCs w:val="16"/>
-              </w:rPr>
-              <w:t>Interrupt Requests</w:t>
-            </w:r>
+            <w:proofErr w:type="spellStart"/>
+            <w:r>
+              <w:rPr>
+                <w:rFonts w:ascii="Arial" w:hAnsi="Arial" w:cs="Arial"/>
+                <w:kern w:val="0"/>
+                <w:sz w:val="16"/>
+                <w:szCs w:val="16"/>
+              </w:rPr>
+              <w:t>Interrupt</w:t>
+            </w:r>
+            <w:proofErr w:type="spellEnd"/>
+            <w:r>
+              <w:rPr>
+                <w:rFonts w:ascii="Arial" w:hAnsi="Arial" w:cs="Arial"/>
+                <w:kern w:val="0"/>
+                <w:sz w:val="16"/>
+                <w:szCs w:val="16"/>
+              </w:rPr>
+              <w:t xml:space="preserve"> </w:t>
+            </w:r>
+            <w:proofErr w:type="spellStart"/>
+            <w:r>
+              <w:rPr>
+                <w:rFonts w:ascii="Arial" w:hAnsi="Arial" w:cs="Arial"/>
+                <w:kern w:val="0"/>
+                <w:sz w:val="16"/>
+                <w:szCs w:val="16"/>
+              </w:rPr>
+              <w:t>Requests</w:t>
+            </w:r>
+            <w:proofErr w:type="spellEnd"/>
           </w:p>
         </w:tc>
         <w:tc>
@@ -912,8 +1188,19 @@
                 <w:sz w:val="16"/>
                 <w:szCs w:val="16"/>
               </w:rPr>
-              <w:t>DMA Requests</w:t>
-            </w:r>
+              <w:t xml:space="preserve">DMA </w:t>
+            </w:r>
+            <w:proofErr w:type="spellStart"/>
+            <w:r>
+              <w:rPr>
+                <w:rFonts w:ascii="Arial" w:hAnsi="Arial" w:cs="Arial"/>
+                <w:kern w:val="0"/>
+                <w:sz w:val="16"/>
+                <w:szCs w:val="16"/>
+              </w:rPr>
+              <w:t>Requests</w:t>
+            </w:r>
+            <w:proofErr w:type="spellEnd"/>
           </w:p>
         </w:tc>
         <w:tc>
@@ -926,6 +1213,7 @@
                 <w:tab w:val="left" w:pos="4200"/>
               </w:tabs>
             </w:pPr>
+            <w:proofErr w:type="spellStart"/>
             <w:r>
               <w:rPr>
                 <w:rFonts w:ascii="Arial" w:hAnsi="Arial" w:cs="Arial"/>
@@ -935,6 +1223,7 @@
               </w:rPr>
               <w:t>None</w:t>
             </w:r>
+            <w:proofErr w:type="spellEnd"/>
           </w:p>
         </w:tc>
       </w:tr>
@@ -949,14 +1238,25 @@
                 <w:tab w:val="left" w:pos="4200"/>
               </w:tabs>
             </w:pPr>
-            <w:r>
-              <w:rPr>
-                <w:rFonts w:ascii="Arial" w:hAnsi="Arial" w:cs="Arial"/>
-                <w:kern w:val="0"/>
-                <w:sz w:val="16"/>
-                <w:szCs w:val="16"/>
-              </w:rPr>
-              <w:t>Physical Address</w:t>
+            <w:proofErr w:type="spellStart"/>
+            <w:r>
+              <w:rPr>
+                <w:rFonts w:ascii="Arial" w:hAnsi="Arial" w:cs="Arial"/>
+                <w:kern w:val="0"/>
+                <w:sz w:val="16"/>
+                <w:szCs w:val="16"/>
+              </w:rPr>
+              <w:t>Physical</w:t>
+            </w:r>
+            <w:proofErr w:type="spellEnd"/>
+            <w:r>
+              <w:rPr>
+                <w:rFonts w:ascii="Arial" w:hAnsi="Arial" w:cs="Arial"/>
+                <w:kern w:val="0"/>
+                <w:sz w:val="16"/>
+                <w:szCs w:val="16"/>
+              </w:rPr>
+              <w:t xml:space="preserve"> Address</w:t>
             </w:r>
           </w:p>
         </w:tc>
@@ -977,8 +1277,59 @@
                 <w:sz w:val="16"/>
                 <w:szCs w:val="16"/>
               </w:rPr>
-              <w:t>L4 Wakeup slave port</w:t>
-            </w:r>
+              <w:t xml:space="preserve">L4 </w:t>
+            </w:r>
+            <w:proofErr w:type="spellStart"/>
+            <w:r>
+              <w:rPr>
+                <w:rFonts w:ascii="Arial" w:hAnsi="Arial" w:cs="Arial"/>
+                <w:kern w:val="0"/>
+                <w:sz w:val="16"/>
+                <w:szCs w:val="16"/>
+              </w:rPr>
+              <w:t>Wakeup</w:t>
+            </w:r>
+            <w:proofErr w:type="spellEnd"/>
+            <w:r>
+              <w:rPr>
+                <w:rFonts w:ascii="Arial" w:hAnsi="Arial" w:cs="Arial"/>
+                <w:kern w:val="0"/>
+                <w:sz w:val="16"/>
+                <w:szCs w:val="16"/>
+              </w:rPr>
+              <w:t xml:space="preserve"> </w:t>
+            </w:r>
+            <w:proofErr w:type="spellStart"/>
+            <w:r>
+              <w:rPr>
+                <w:rFonts w:ascii="Arial" w:hAnsi="Arial" w:cs="Arial"/>
+                <w:kern w:val="0"/>
+                <w:sz w:val="16"/>
+                <w:szCs w:val="16"/>
+              </w:rPr>
+              <w:t>slave</w:t>
+            </w:r>
+            <w:proofErr w:type="spellEnd"/>
+            <w:r>
+              <w:rPr>
+                <w:rFonts w:ascii="Arial" w:hAnsi="Arial" w:cs="Arial"/>
+                <w:kern w:val="0"/>
+                <w:sz w:val="16"/>
+                <w:szCs w:val="16"/>
+              </w:rPr>
+              <w:t xml:space="preserve"> </w:t>
+            </w:r>
+            <w:proofErr w:type="spellStart"/>
+            <w:r>
+              <w:rPr>
+                <w:rFonts w:ascii="Arial" w:hAnsi="Arial" w:cs="Arial"/>
+                <w:kern w:val="0"/>
+                <w:sz w:val="16"/>
+                <w:szCs w:val="16"/>
+              </w:rPr>
+              <w:t>port</w:t>
+            </w:r>
+            <w:proofErr w:type="spellEnd"/>
           </w:p>
         </w:tc>
       </w:tr>
@@ -1187,6 +1538,7 @@
             <w:r>
               <w:tab/>
             </w:r>
+            <w:proofErr w:type="spellStart"/>
             <w:r>
               <w:rPr>
                 <w:rFonts w:ascii="Arial" w:hAnsi="Arial" w:cs="Arial"/>
@@ -1196,8 +1548,33 @@
                 <w:sz w:val="16"/>
                 <w:szCs w:val="16"/>
               </w:rPr>
-              <w:t>Clock Signal</w:t>
-            </w:r>
+              <w:t>Clock</w:t>
+            </w:r>
+            <w:proofErr w:type="spellEnd"/>
+            <w:r>
+              <w:rPr>
+                <w:rFonts w:ascii="Arial" w:hAnsi="Arial" w:cs="Arial"/>
+                <w:b/>
+                <w:bCs/>
+                <w:kern w:val="0"/>
+                <w:sz w:val="16"/>
+                <w:szCs w:val="16"/>
+              </w:rPr>
+              <w:t xml:space="preserve"> </w:t>
+            </w:r>
+            <w:proofErr w:type="spellStart"/>
+            <w:r>
+              <w:rPr>
+                <w:rFonts w:ascii="Arial" w:hAnsi="Arial" w:cs="Arial"/>
+                <w:b/>
+                <w:bCs/>
+                <w:kern w:val="0"/>
+                <w:sz w:val="16"/>
+                <w:szCs w:val="16"/>
+              </w:rPr>
+              <w:t>Signal</w:t>
+            </w:r>
+            <w:proofErr w:type="spellEnd"/>
           </w:p>
         </w:tc>
         <w:tc>
@@ -1224,8 +1601,21 @@
                 <w:sz w:val="16"/>
                 <w:szCs w:val="16"/>
               </w:rPr>
-              <w:t>Max Freq</w:t>
-            </w:r>
+              <w:t xml:space="preserve">Max </w:t>
+            </w:r>
+            <w:proofErr w:type="spellStart"/>
+            <w:r>
+              <w:rPr>
+                <w:rFonts w:ascii="Arial" w:hAnsi="Arial" w:cs="Arial"/>
+                <w:b/>
+                <w:bCs/>
+                <w:kern w:val="0"/>
+                <w:sz w:val="16"/>
+                <w:szCs w:val="16"/>
+              </w:rPr>
+              <w:t>Freq</w:t>
+            </w:r>
+            <w:proofErr w:type="spellEnd"/>
           </w:p>
         </w:tc>
         <w:tc>
@@ -1243,6 +1633,7 @@
             <w:r>
               <w:tab/>
             </w:r>
+            <w:proofErr w:type="spellStart"/>
             <w:r>
               <w:rPr>
                 <w:rFonts w:ascii="Arial" w:hAnsi="Arial" w:cs="Arial"/>
@@ -1252,7 +1643,19 @@
                 <w:sz w:val="16"/>
                 <w:szCs w:val="16"/>
               </w:rPr>
-              <w:t>Reference / Source</w:t>
+              <w:t>Reference</w:t>
+            </w:r>
+            <w:proofErr w:type="spellEnd"/>
+            <w:r>
+              <w:rPr>
+                <w:rFonts w:ascii="Arial" w:hAnsi="Arial" w:cs="Arial"/>
+                <w:b/>
+                <w:bCs/>
+                <w:kern w:val="0"/>
+                <w:sz w:val="16"/>
+                <w:szCs w:val="16"/>
+              </w:rPr>
+              <w:t xml:space="preserve"> / Source</w:t>
             </w:r>
           </w:p>
         </w:tc>
@@ -1271,6 +1674,7 @@
             <w:r>
               <w:tab/>
             </w:r>
+            <w:proofErr w:type="spellStart"/>
             <w:r>
               <w:rPr>
                 <w:rFonts w:ascii="Arial" w:hAnsi="Arial" w:cs="Arial"/>
@@ -1282,6 +1686,7 @@
               </w:rPr>
               <w:t>Comments</w:t>
             </w:r>
+            <w:proofErr w:type="spellEnd"/>
           </w:p>
         </w:tc>
       </w:tr>
@@ -1306,8 +1711,45 @@
                 <w:sz w:val="16"/>
                 <w:szCs w:val="16"/>
               </w:rPr>
-              <w:t>Timer1 (1ms) Clock Signals</w:t>
-            </w:r>
+              <w:t xml:space="preserve">Timer1 (1ms) </w:t>
+            </w:r>
+            <w:proofErr w:type="spellStart"/>
+            <w:r>
+              <w:rPr>
+                <w:rFonts w:ascii="Arial" w:hAnsi="Arial" w:cs="Arial"/>
+                <w:b/>
+                <w:bCs/>
+                <w:kern w:val="0"/>
+                <w:sz w:val="16"/>
+                <w:szCs w:val="16"/>
+              </w:rPr>
+              <w:t>Clock</w:t>
+            </w:r>
+            <w:proofErr w:type="spellEnd"/>
+            <w:r>
+              <w:rPr>
+                <w:rFonts w:ascii="Arial" w:hAnsi="Arial" w:cs="Arial"/>
+                <w:b/>
+                <w:bCs/>
+                <w:kern w:val="0"/>
+                <w:sz w:val="16"/>
+                <w:szCs w:val="16"/>
+              </w:rPr>
+              <w:t xml:space="preserve"> </w:t>
+            </w:r>
+            <w:proofErr w:type="spellStart"/>
+            <w:r>
+              <w:rPr>
+                <w:rFonts w:ascii="Arial" w:hAnsi="Arial" w:cs="Arial"/>
+                <w:b/>
+                <w:bCs/>
+                <w:kern w:val="0"/>
+                <w:sz w:val="16"/>
+                <w:szCs w:val="16"/>
+              </w:rPr>
+              <w:t>Signals</w:t>
+            </w:r>
+            <w:proofErr w:type="spellEnd"/>
           </w:p>
         </w:tc>
         <w:tc>
@@ -1391,8 +1833,19 @@
                 <w:sz w:val="16"/>
                 <w:szCs w:val="16"/>
               </w:rPr>
-              <w:t>Interface clock</w:t>
-            </w:r>
+              <w:t xml:space="preserve">Interface </w:t>
+            </w:r>
+            <w:proofErr w:type="spellStart"/>
+            <w:r>
+              <w:rPr>
+                <w:rFonts w:ascii="Arial" w:hAnsi="Arial" w:cs="Arial"/>
+                <w:kern w:val="0"/>
+                <w:sz w:val="16"/>
+                <w:szCs w:val="16"/>
+              </w:rPr>
+              <w:t>clock</w:t>
+            </w:r>
+            <w:proofErr w:type="spellEnd"/>
           </w:p>
         </w:tc>
         <w:tc>
@@ -1416,8 +1869,19 @@
                 <w:sz w:val="16"/>
                 <w:szCs w:val="16"/>
               </w:rPr>
-              <w:t>100 MHz</w:t>
-            </w:r>
+              <w:t xml:space="preserve">100 </w:t>
+            </w:r>
+            <w:proofErr w:type="spellStart"/>
+            <w:r>
+              <w:rPr>
+                <w:rFonts w:ascii="Arial" w:hAnsi="Arial" w:cs="Arial"/>
+                <w:kern w:val="0"/>
+                <w:sz w:val="16"/>
+                <w:szCs w:val="16"/>
+              </w:rPr>
+              <w:t>MHz</w:t>
+            </w:r>
+            <w:proofErr w:type="spellEnd"/>
           </w:p>
         </w:tc>
         <w:tc>
@@ -1525,15 +1989,37 @@
                 <w:tab w:val="left" w:pos="4200"/>
               </w:tabs>
             </w:pPr>
-            <w:r>
-              <w:rPr>
-                <w:rFonts w:ascii="Arial" w:hAnsi="Arial" w:cs="Arial"/>
-                <w:kern w:val="0"/>
-                <w:sz w:val="16"/>
-                <w:szCs w:val="16"/>
-              </w:rPr>
-              <w:t>Functional clock</w:t>
-            </w:r>
+            <w:proofErr w:type="spellStart"/>
+            <w:r>
+              <w:rPr>
+                <w:rFonts w:ascii="Arial" w:hAnsi="Arial" w:cs="Arial"/>
+                <w:kern w:val="0"/>
+                <w:sz w:val="16"/>
+                <w:szCs w:val="16"/>
+              </w:rPr>
+              <w:t>Functional</w:t>
+            </w:r>
+            <w:proofErr w:type="spellEnd"/>
+            <w:r>
+              <w:rPr>
+                <w:rFonts w:ascii="Arial" w:hAnsi="Arial" w:cs="Arial"/>
+                <w:kern w:val="0"/>
+                <w:sz w:val="16"/>
+                <w:szCs w:val="16"/>
+              </w:rPr>
+              <w:t xml:space="preserve"> </w:t>
+            </w:r>
+            <w:proofErr w:type="spellStart"/>
+            <w:r>
+              <w:rPr>
+                <w:rFonts w:ascii="Arial" w:hAnsi="Arial" w:cs="Arial"/>
+                <w:kern w:val="0"/>
+                <w:sz w:val="16"/>
+                <w:szCs w:val="16"/>
+              </w:rPr>
+              <w:t>clock</w:t>
+            </w:r>
+            <w:proofErr w:type="spellEnd"/>
           </w:p>
         </w:tc>
         <w:tc>
@@ -1558,8 +2044,21 @@
                 <w:sz w:val="16"/>
                 <w:szCs w:val="16"/>
               </w:rPr>
-              <w:t>26 MHz</w:t>
-            </w:r>
+              <w:t xml:space="preserve">26 </w:t>
+            </w:r>
+            <w:proofErr w:type="spellStart"/>
+            <w:proofErr w:type="gramStart"/>
+            <w:r>
+              <w:rPr>
+                <w:rFonts w:ascii="Arial" w:hAnsi="Arial" w:cs="Arial"/>
+                <w:color w:val="000000"/>
+                <w:kern w:val="0"/>
+                <w:sz w:val="16"/>
+                <w:szCs w:val="16"/>
+              </w:rPr>
+              <w:t>MHz</w:t>
+            </w:r>
+            <w:proofErr w:type="spellEnd"/>
             <w:r>
               <w:rPr>
                 <w:rFonts w:ascii="Arial" w:hAnsi="Arial" w:cs="Arial"/>
@@ -1568,7 +2067,18 @@
                 <w:sz w:val="10"/>
                 <w:szCs w:val="10"/>
               </w:rPr>
-              <w:t>(1)</w:t>
+              <w:t>(</w:t>
+            </w:r>
+            <w:proofErr w:type="gramEnd"/>
+            <w:r>
+              <w:rPr>
+                <w:rFonts w:ascii="Arial" w:hAnsi="Arial" w:cs="Arial"/>
+                <w:color w:val="0000FF"/>
+                <w:kern w:val="0"/>
+                <w:sz w:val="10"/>
+                <w:szCs w:val="10"/>
+              </w:rPr>
+              <w:t>1)</w:t>
             </w:r>
           </w:p>
         </w:tc>
@@ -1909,7 +2419,31 @@
         <w:ind w:firstLine="708"/>
       </w:pPr>
       <w:r>
-        <w:t>В режиме one shot (TCLR AR bit = «0») счетчик останавливается после подсчета переполнения (значение счетчика остается на нуле).</w:t>
+        <w:t xml:space="preserve">В режиме </w:t>
+      </w:r>
+      <w:proofErr w:type="spellStart"/>
+      <w:r>
+        <w:t>one</w:t>
+      </w:r>
+      <w:proofErr w:type="spellEnd"/>
+      <w:r>
+        <w:t xml:space="preserve"> </w:t>
+      </w:r>
+      <w:proofErr w:type="spellStart"/>
+      <w:r>
+        <w:t>shot</w:t>
+      </w:r>
+      <w:proofErr w:type="spellEnd"/>
+      <w:r>
+        <w:t xml:space="preserve"> (TCLR AR </w:t>
+      </w:r>
+      <w:proofErr w:type="spellStart"/>
+      <w:r>
+        <w:t>bit</w:t>
+      </w:r>
+      <w:proofErr w:type="spellEnd"/>
+      <w:r>
+        <w:t xml:space="preserve"> = «0») счетчик останавливается после подсчета переполнения (значение счетчика остается на нуле).</w:t>
       </w:r>
     </w:p>
     <w:p>
@@ -1943,7 +2477,15 @@
         <w:ind w:firstLine="708"/>
       </w:pPr>
       <w:r>
-        <w:t xml:space="preserve">Прерывание может выдаваться при переполнении, если бит разрешения прерывания переполнения установлен в регистре таймера разрешения прерывания (TIER OVF_IT_ENA bit = «1»). </w:t>
+        <w:t xml:space="preserve">Прерывание может выдаваться при переполнении, если бит разрешения прерывания переполнения установлен в регистре таймера разрешения прерывания (TIER OVF_IT_ENA </w:t>
+      </w:r>
+      <w:proofErr w:type="spellStart"/>
+      <w:r>
+        <w:t>bit</w:t>
+      </w:r>
+      <w:proofErr w:type="spellEnd"/>
+      <w:r>
+        <w:t xml:space="preserve"> = «1»). </w:t>
       </w:r>
       <w:r>
         <w:t>В</w:t>
@@ -1967,7 +2509,15 @@
         <w:t>м</w:t>
       </w:r>
       <w:r>
-        <w:t>асштабирования) или для инвертирования текущего  значения (режим переключения) при переполнении.</w:t>
+        <w:t xml:space="preserve">асштабирования) или для инвертирования </w:t>
+      </w:r>
+      <w:proofErr w:type="gramStart"/>
+      <w:r>
+        <w:t>текущего  значения</w:t>
+      </w:r>
+      <w:proofErr w:type="gramEnd"/>
+      <w:r>
+        <w:t xml:space="preserve"> (режим переключения) при переполнении.</w:t>
       </w:r>
     </w:p>
     <w:p>
@@ -2084,7 +2634,15 @@
         </w:tabs>
       </w:pPr>
       <w:r>
-        <w:t>В этой реализации инкрементное упорядочение автоматически управляется таймером для минимизации ошибкт. Значение регистра положительного приращения таймера (TPIR) и регистра отрицательного приращения таймера</w:t>
+        <w:t xml:space="preserve">В этой реализации инкрементное упорядочение автоматически управляется таймером для минимизации </w:t>
+      </w:r>
+      <w:proofErr w:type="spellStart"/>
+      <w:r>
+        <w:t>ошибкт</w:t>
+      </w:r>
+      <w:proofErr w:type="spellEnd"/>
+      <w:r>
+        <w:t>. Значение регистра положительного приращения таймера (TPIR) и регистра отрицательного приращения таймера</w:t>
       </w:r>
     </w:p>
     <w:p>
@@ -2187,7 +2745,7 @@
           <w:noProof/>
         </w:rPr>
         <w:drawing>
-          <wp:anchor distT="0" distB="0" distL="114300" distR="114300" simplePos="0" relativeHeight="251658240" behindDoc="0" locked="0" layoutInCell="1" allowOverlap="1" wp14:anchorId="65A53E94" wp14:editId="6E63D4AD">
+          <wp:anchor distT="0" distB="0" distL="114300" distR="114300" simplePos="0" relativeHeight="251658240" behindDoc="0" locked="0" layoutInCell="1" allowOverlap="1" wp14:anchorId="65A53E94" wp14:editId="070D5F98">
             <wp:simplePos x="1714500" y="1638300"/>
             <wp:positionH relativeFrom="column">
               <wp:posOffset>1715135</wp:posOffset>
@@ -2254,31 +2812,35 @@
         <w:t xml:space="preserve"> </w:t>
       </w:r>
       <w:r>
-        <w:t>Add1-3</w:t>
+        <w:t>Add1-</w:t>
+      </w:r>
+      <w:proofErr w:type="gramStart"/>
+      <w:r>
+        <w:t>3</w:t>
       </w:r>
       <w:r>
         <w:t>,</w:t>
       </w:r>
       <w:r>
-        <w:t xml:space="preserve">  используются для определения того, </w:t>
-      </w:r>
-      <w:r>
-        <w:t>будет ли</w:t>
-      </w:r>
-      <w:r>
-        <w:t xml:space="preserve"> следующее значение </w:t>
-      </w:r>
-      <w:r>
-        <w:t xml:space="preserve"> загруженное </w:t>
-      </w:r>
-      <w:r>
-        <w:t>в</w:t>
+        <w:t xml:space="preserve">  используются</w:t>
+      </w:r>
+      <w:proofErr w:type="gramEnd"/>
+      <w:r>
+        <w:t xml:space="preserve"> для определения того, будет ли следующее значение  загруженное в</w:t>
       </w:r>
       <w:r>
         <w:t xml:space="preserve"> </w:t>
       </w:r>
       <w:r>
-        <w:t>TCRR значением TLDR (значение подпериода) или значением TLDR - 1 (значение над периодом).</w:t>
+        <w:t xml:space="preserve">TCRR значением TLDR (значение </w:t>
+      </w:r>
+      <w:proofErr w:type="spellStart"/>
+      <w:r>
+        <w:t>подпериода</w:t>
+      </w:r>
+      <w:proofErr w:type="spellEnd"/>
+      <w:r>
+        <w:t>) или значением TLDR - 1 (значение над периодом).</w:t>
       </w:r>
     </w:p>
     <w:p>
@@ -2288,13 +2850,7 @@
         </w:tabs>
       </w:pPr>
       <w:r>
-        <w:t>В следующей таблице приведено значение, загруженное в TCRR по знаку результата Add1, Add2 и</w:t>
-      </w:r>
-      <w:r>
-        <w:t xml:space="preserve"> </w:t>
-      </w:r>
-      <w:r>
-        <w:t>Add3. MSB = «0» означает положительное значение, MSB = «1» означает отрицательное значение.</w:t>
+        <w:t>В следующей таблице приведено значение, загруженное в TCRR по знаку результата Add1, Add2 и Add3. MSB = «0» означает положительное значение, MSB = «1» означает отрицательное значение.</w:t>
       </w:r>
     </w:p>
     <w:p>
@@ -3153,21 +3709,25 @@
       <w:r>
         <w:t xml:space="preserve"> [</w:t>
       </w:r>
+      <w:proofErr w:type="spellStart"/>
       <w:r>
         <w:rPr>
           <w:lang w:val="en-US"/>
         </w:rPr>
         <w:t>Fclk</w:t>
       </w:r>
+      <w:proofErr w:type="spellEnd"/>
       <w:r>
         <w:t xml:space="preserve"> * </w:t>
       </w:r>
+      <w:proofErr w:type="spellStart"/>
       <w:r>
         <w:rPr>
           <w:lang w:val="en-US"/>
         </w:rPr>
         <w:t>Ttick</w:t>
       </w:r>
+      <w:proofErr w:type="spellEnd"/>
       <w:r>
         <w:t>] + 1) * 1</w:t>
       </w:r>
@@ -3180,21 +3740,25 @@
       <w:r>
         <w:t>6) - (</w:t>
       </w:r>
+      <w:proofErr w:type="spellStart"/>
       <w:r>
         <w:rPr>
           <w:lang w:val="en-US"/>
         </w:rPr>
         <w:t>Fclk</w:t>
       </w:r>
+      <w:proofErr w:type="spellEnd"/>
       <w:r>
         <w:t xml:space="preserve"> * </w:t>
       </w:r>
+      <w:proofErr w:type="spellStart"/>
       <w:r>
         <w:rPr>
           <w:lang w:val="en-US"/>
         </w:rPr>
         <w:t>Ttick</w:t>
       </w:r>
+      <w:proofErr w:type="spellEnd"/>
       <w:r>
         <w:t xml:space="preserve"> * 1</w:t>
       </w:r>
@@ -3227,21 +3791,25 @@
       <w:r>
         <w:t xml:space="preserve"> [</w:t>
       </w:r>
+      <w:proofErr w:type="spellStart"/>
       <w:r>
         <w:rPr>
           <w:lang w:val="en-US"/>
         </w:rPr>
         <w:t>Fclk</w:t>
       </w:r>
+      <w:proofErr w:type="spellEnd"/>
       <w:r>
         <w:t xml:space="preserve"> * </w:t>
       </w:r>
+      <w:proofErr w:type="spellStart"/>
       <w:r>
         <w:rPr>
           <w:lang w:val="en-US"/>
         </w:rPr>
         <w:t>Ttick</w:t>
       </w:r>
+      <w:proofErr w:type="spellEnd"/>
       <w:r>
         <w:t>] * 1</w:t>
       </w:r>
@@ -3254,21 +3822,25 @@
       <w:r>
         <w:t>6) - (</w:t>
       </w:r>
+      <w:proofErr w:type="spellStart"/>
       <w:r>
         <w:rPr>
           <w:lang w:val="en-US"/>
         </w:rPr>
         <w:t>Fclk</w:t>
       </w:r>
+      <w:proofErr w:type="spellEnd"/>
       <w:r>
         <w:t xml:space="preserve"> * </w:t>
       </w:r>
+      <w:proofErr w:type="spellStart"/>
       <w:r>
         <w:rPr>
           <w:lang w:val="en-US"/>
         </w:rPr>
         <w:t>Ttick</w:t>
       </w:r>
+      <w:proofErr w:type="spellEnd"/>
       <w:r>
         <w:t xml:space="preserve"> * 1</w:t>
       </w:r>
@@ -3298,12 +3870,14 @@
           <w:tab w:val="left" w:pos="1820"/>
         </w:tabs>
       </w:pPr>
+      <w:proofErr w:type="spellStart"/>
       <w:r>
         <w:rPr>
           <w:lang w:val="en-US"/>
         </w:rPr>
         <w:t>Fclk</w:t>
       </w:r>
+      <w:proofErr w:type="spellEnd"/>
       <w:r>
         <w:t xml:space="preserve"> - тактовая частота (кГц)</w:t>
       </w:r>
@@ -3349,13 +3923,7 @@
         <w:t>TOWR</w:t>
       </w:r>
       <w:r>
-        <w:t>)</w:t>
-      </w:r>
-      <w:r>
-        <w:t xml:space="preserve"> </w:t>
-      </w:r>
-      <w:r>
-        <w:t xml:space="preserve">используется для фильтрации прерываний. Когда таймер переполняется, он увеличивает 24-битный регистр </w:t>
+        <w:t xml:space="preserve">) используется для фильтрации прерываний. Когда таймер переполняется, он увеличивает 24-битный регистр </w:t>
       </w:r>
       <w:r>
         <w:rPr>
@@ -3382,10 +3950,7 @@
         <w:t>TOWR</w:t>
       </w:r>
       <w:r>
-        <w:t>, и устанавливается переполнение таймера,</w:t>
-      </w:r>
-      <w:r>
-        <w:t xml:space="preserve"> </w:t>
+        <w:t xml:space="preserve">, и устанавливается переполнение таймера, </w:t>
       </w:r>
       <w:r>
         <w:rPr>
@@ -3413,43 +3978,40 @@
         </w:tabs>
       </w:pPr>
       <w:r>
-        <w:t>С блоком преобразования в состоянии сброса (регистр положительного приращения, регистр отрицательного приращения и</w:t>
-      </w:r>
-      <w:r>
-        <w:t xml:space="preserve"> </w:t>
-      </w:r>
-      <w:r>
-        <w:t xml:space="preserve">Регистр значений счетчика обнулен), модель программирования и поведение </w:t>
-      </w:r>
+        <w:t xml:space="preserve">С блоком преобразования в состоянии сброса (регистр положительного приращения, регистр отрицательного приращения и Регистр значений счетчика обнулен), модель программирования и поведение </w:t>
+      </w:r>
+      <w:proofErr w:type="spellStart"/>
       <w:r>
         <w:rPr>
           <w:lang w:val="en-US"/>
         </w:rPr>
         <w:t>DMtimer</w:t>
       </w:r>
+      <w:proofErr w:type="spellEnd"/>
       <w:r>
         <w:t>_</w:t>
       </w:r>
+      <w:proofErr w:type="spellStart"/>
       <w:r>
         <w:rPr>
           <w:lang w:val="en-US"/>
         </w:rPr>
         <w:t>dmc</w:t>
       </w:r>
+      <w:proofErr w:type="spellEnd"/>
       <w:r>
         <w:t>1</w:t>
       </w:r>
+      <w:proofErr w:type="spellStart"/>
       <w:r>
         <w:rPr>
           <w:lang w:val="en-US"/>
         </w:rPr>
         <w:t>ms</w:t>
       </w:r>
-      <w:r>
-        <w:t xml:space="preserve"> </w:t>
-      </w:r>
-      <w:r>
-        <w:t>остаются неизменными.</w:t>
+      <w:proofErr w:type="spellEnd"/>
+      <w:r>
+        <w:t xml:space="preserve"> остаются неизменными.</w:t>
       </w:r>
     </w:p>
     <w:p>
@@ -3458,9 +4020,11 @@
           <w:tab w:val="left" w:pos="1820"/>
         </w:tabs>
       </w:pPr>
+      <w:proofErr w:type="spellStart"/>
       <w:r>
         <w:t>Длч</w:t>
       </w:r>
+      <w:proofErr w:type="spellEnd"/>
       <w:r>
         <w:t xml:space="preserve"> 1 мс </w:t>
       </w:r>
@@ -3470,6 +4034,7 @@
       <w:r>
         <w:t xml:space="preserve"> 32768-</w:t>
       </w:r>
+      <w:proofErr w:type="gramStart"/>
       <w:r>
         <w:rPr>
           <w:lang w:val="en-US"/>
@@ -3479,12 +4044,16 @@
       <w:r>
         <w:t xml:space="preserve"> :</w:t>
       </w:r>
+      <w:proofErr w:type="gramEnd"/>
     </w:p>
     <w:p>
       <w:pPr>
         <w:tabs>
           <w:tab w:val="left" w:pos="1820"/>
         </w:tabs>
+        <w:rPr>
+          <w:lang w:val="en-US"/>
+        </w:rPr>
       </w:pPr>
       <w:r>
         <w:rPr>
@@ -3495,12 +4064,35 @@
       <w:r>
         <w:t xml:space="preserve"> = 232000</w:t>
       </w:r>
+      <w:r>
+        <w:rPr>
+          <w:lang w:val="en-US"/>
+        </w:rPr>
+        <w:t xml:space="preserve"> ((32*1 +</w:t>
+      </w:r>
+      <w:proofErr w:type="gramStart"/>
+      <w:r>
+        <w:rPr>
+          <w:lang w:val="en-US"/>
+        </w:rPr>
+        <w:t>1)*</w:t>
+      </w:r>
+      <w:proofErr w:type="gramEnd"/>
+      <w:r>
+        <w:rPr>
+          <w:lang w:val="en-US"/>
+        </w:rPr>
+        <w:t>1000000 – (32.768*1)*1000000)</w:t>
+      </w:r>
     </w:p>
     <w:p>
       <w:pPr>
         <w:tabs>
           <w:tab w:val="left" w:pos="1820"/>
         </w:tabs>
+        <w:rPr>
+          <w:lang w:val="en-US"/>
+        </w:rPr>
       </w:pPr>
       <w:r>
         <w:rPr>
@@ -3511,6 +4103,12 @@
       <w:r>
         <w:t xml:space="preserve"> = -768000</w:t>
       </w:r>
+      <w:r>
+        <w:rPr>
+          <w:lang w:val="en-US"/>
+        </w:rPr>
+        <w:t xml:space="preserve"> (32*1*1000000-32768000)</w:t>
+      </w:r>
     </w:p>
     <w:p>
       <w:pPr>
@@ -3527,12 +4125,14 @@
       <w:r>
         <w:t xml:space="preserve"> = 0</w:t>
       </w:r>
+      <w:proofErr w:type="spellStart"/>
       <w:r>
         <w:rPr>
           <w:lang w:val="en-US"/>
         </w:rPr>
         <w:t>xFFFFFFE</w:t>
       </w:r>
+      <w:proofErr w:type="spellEnd"/>
       <w:r>
         <w:t>0</w:t>
       </w:r>
@@ -3552,84 +4152,85 @@
           <w:i/>
           <w:iCs/>
         </w:rPr>
-        <w:t xml:space="preserve">ПРИМЕЧАНИЕ: Любое значение периода тика может быть сгенерировано с соответствующими значениями </w:t>
+        <w:t>ПРИМЕЧАНИЕ: Любое значение периода тика может быть сгенерировано с соответствующими значениями регистров</w:t>
       </w:r>
       <w:r>
         <w:rPr>
           <w:i/>
           <w:iCs/>
-        </w:rPr>
-        <w:t>регистров</w:t>
+          <w:lang w:val="en-US"/>
+        </w:rPr>
+        <w:t>TPIR</w:t>
       </w:r>
       <w:r>
         <w:rPr>
           <w:i/>
           <w:iCs/>
-          <w:lang w:val="en-US"/>
-        </w:rPr>
-        <w:t>TPIR</w:t>
+        </w:rPr>
+        <w:t xml:space="preserve">, </w:t>
       </w:r>
       <w:r>
         <w:rPr>
           <w:i/>
           <w:iCs/>
-        </w:rPr>
-        <w:t xml:space="preserve">, </w:t>
+          <w:lang w:val="en-US"/>
+        </w:rPr>
+        <w:t>TNIR</w:t>
       </w:r>
       <w:r>
         <w:rPr>
           <w:i/>
           <w:iCs/>
-          <w:lang w:val="en-US"/>
-        </w:rPr>
-        <w:t>TNIR</w:t>
+        </w:rPr>
+        <w:t xml:space="preserve"> и </w:t>
       </w:r>
       <w:r>
         <w:rPr>
           <w:i/>
           <w:iCs/>
-        </w:rPr>
-        <w:t xml:space="preserve"> </w:t>
+          <w:lang w:val="en-US"/>
+        </w:rPr>
+        <w:t>TLDR</w:t>
       </w:r>
       <w:r>
         <w:rPr>
           <w:i/>
           <w:iCs/>
         </w:rPr>
-        <w:t xml:space="preserve">и </w:t>
-      </w:r>
-      <w:r>
+        <w:t>.</w:t>
+      </w:r>
+    </w:p>
+    <w:p>
+      <w:pPr>
+        <w:tabs>
+          <w:tab w:val="left" w:pos="1820"/>
+        </w:tabs>
         <w:rPr>
           <w:i/>
           <w:iCs/>
-          <w:lang w:val="en-US"/>
-        </w:rPr>
-        <w:t>TLDR</w:t>
-      </w:r>
+        </w:rPr>
+      </w:pPr>
       <w:r>
         <w:rPr>
           <w:i/>
           <w:iCs/>
         </w:rPr>
-        <w:t>.</w:t>
-      </w:r>
-    </w:p>
-    <w:p>
-      <w:pPr>
-        <w:tabs>
-          <w:tab w:val="left" w:pos="1820"/>
-        </w:tabs>
+        <w:t xml:space="preserve">По умолчанию регистры </w:t>
+      </w:r>
+      <w:r>
         <w:rPr>
           <w:i/>
           <w:iCs/>
-        </w:rPr>
-      </w:pPr>
+          <w:lang w:val="en-US"/>
+        </w:rPr>
+        <w:t>TPIR</w:t>
+      </w:r>
       <w:r>
         <w:rPr>
           <w:i/>
           <w:iCs/>
         </w:rPr>
-        <w:t xml:space="preserve">По умолчанию регистры </w:t>
+        <w:t xml:space="preserve">, </w:t>
       </w:r>
       <w:r>
         <w:rPr>
@@ -3637,7 +4238,7 @@
           <w:iCs/>
           <w:lang w:val="en-US"/>
         </w:rPr>
-        <w:t>TPIR</w:t>
+        <w:t>TNIR</w:t>
       </w:r>
       <w:r>
         <w:rPr>
@@ -3652,7 +4253,7 @@
           <w:iCs/>
           <w:lang w:val="en-US"/>
         </w:rPr>
-        <w:t>TNIR</w:t>
+        <w:t>TCVR</w:t>
       </w:r>
       <w:r>
         <w:rPr>
@@ -3667,7 +4268,7 @@
           <w:iCs/>
           <w:lang w:val="en-US"/>
         </w:rPr>
-        <w:t>TCVR</w:t>
+        <w:t>TOCR</w:t>
       </w:r>
       <w:r>
         <w:rPr>
@@ -3682,14 +4283,14 @@
           <w:iCs/>
           <w:lang w:val="en-US"/>
         </w:rPr>
-        <w:t>TOCR</w:t>
+        <w:t>TOWR</w:t>
       </w:r>
       <w:r>
         <w:rPr>
           <w:i/>
           <w:iCs/>
         </w:rPr>
-        <w:t xml:space="preserve">, </w:t>
+        <w:t xml:space="preserve"> и соответствующая логика находятся в режиме сброса (все 0</w:t>
       </w:r>
       <w:r>
         <w:rPr>
@@ -3697,115 +4298,64 @@
           <w:iCs/>
           <w:lang w:val="en-US"/>
         </w:rPr>
-        <w:t>TOWR</w:t>
+        <w:t>s</w:t>
       </w:r>
       <w:r>
         <w:rPr>
           <w:i/>
           <w:iCs/>
         </w:rPr>
-        <w:t xml:space="preserve"> и соответствующая логика находятся в</w:t>
-      </w:r>
+        <w:t xml:space="preserve">) и не имеют никаких действий на модели программирования </w:t>
+      </w:r>
+      <w:proofErr w:type="spellStart"/>
       <w:r>
         <w:rPr>
           <w:i/>
           <w:iCs/>
-        </w:rPr>
-        <w:t xml:space="preserve"> </w:t>
-      </w:r>
+          <w:lang w:val="en-US"/>
+        </w:rPr>
+        <w:t>DMtimer</w:t>
+      </w:r>
+      <w:proofErr w:type="spellEnd"/>
       <w:r>
         <w:rPr>
           <w:i/>
           <w:iCs/>
         </w:rPr>
-        <w:t>режи</w:t>
-      </w:r>
+        <w:t>_</w:t>
+      </w:r>
+      <w:proofErr w:type="spellStart"/>
       <w:r>
         <w:rPr>
           <w:i/>
           <w:iCs/>
-        </w:rPr>
-        <w:t>ме сброса</w:t>
-      </w:r>
+          <w:lang w:val="en-US"/>
+        </w:rPr>
+        <w:t>dmc</w:t>
+      </w:r>
+      <w:proofErr w:type="spellEnd"/>
       <w:r>
         <w:rPr>
           <w:i/>
           <w:iCs/>
         </w:rPr>
-        <w:t xml:space="preserve"> (все 0</w:t>
-      </w:r>
+        <w:t>1</w:t>
+      </w:r>
+      <w:proofErr w:type="spellStart"/>
       <w:r>
         <w:rPr>
           <w:i/>
           <w:iCs/>
           <w:lang w:val="en-US"/>
         </w:rPr>
-        <w:t>s</w:t>
-      </w:r>
+        <w:t>ms</w:t>
+      </w:r>
+      <w:proofErr w:type="spellEnd"/>
       <w:r>
         <w:rPr>
           <w:i/>
           <w:iCs/>
         </w:rPr>
-        <w:t>) и не име</w:t>
-      </w:r>
-      <w:r>
-        <w:rPr>
-          <w:i/>
-          <w:iCs/>
-        </w:rPr>
-        <w:t>ют</w:t>
-      </w:r>
-      <w:r>
-        <w:rPr>
-          <w:i/>
-          <w:iCs/>
-        </w:rPr>
-        <w:t xml:space="preserve"> никаких действий на модели программирования </w:t>
-      </w:r>
-      <w:r>
-        <w:rPr>
-          <w:i/>
-          <w:iCs/>
-          <w:lang w:val="en-US"/>
-        </w:rPr>
-        <w:t>DMtimer</w:t>
-      </w:r>
-      <w:r>
-        <w:rPr>
-          <w:i/>
-          <w:iCs/>
-        </w:rPr>
-        <w:t>_</w:t>
-      </w:r>
-      <w:r>
-        <w:rPr>
-          <w:i/>
-          <w:iCs/>
-          <w:lang w:val="en-US"/>
-        </w:rPr>
-        <w:t>dmc</w:t>
-      </w:r>
-      <w:r>
-        <w:rPr>
-          <w:i/>
-          <w:iCs/>
-        </w:rPr>
-        <w:t>1</w:t>
-      </w:r>
-      <w:r>
-        <w:rPr>
-          <w:i/>
-          <w:iCs/>
-          <w:lang w:val="en-US"/>
-        </w:rPr>
-        <w:t>ms</w:t>
-      </w:r>
-      <w:r>
-        <w:rPr>
-          <w:i/>
-          <w:iCs/>
-        </w:rPr>
         <w:t>.</w:t>
       </w:r>
     </w:p>
@@ -3946,10 +4496,18 @@
         <w:t>TCM</w:t>
       </w:r>
       <w:r>
-        <w:t xml:space="preserve">) для запуска </w:t>
-      </w:r>
-      <w:r>
-        <w:t xml:space="preserve"> захвата </w:t>
+        <w:t xml:space="preserve">) для </w:t>
+      </w:r>
+      <w:proofErr w:type="gramStart"/>
+      <w:r>
+        <w:t xml:space="preserve">запуска </w:t>
+      </w:r>
+      <w:r>
+        <w:t xml:space="preserve"> захвата</w:t>
+      </w:r>
+      <w:proofErr w:type="gramEnd"/>
+      <w:r>
+        <w:t xml:space="preserve"> </w:t>
       </w:r>
       <w:r>
         <w:t xml:space="preserve">счетчика таймер. Модуль устанавливает </w:t>
@@ -4076,7 +4634,15 @@
         <w:t>TCAR</w:t>
       </w:r>
       <w:r>
-        <w:t xml:space="preserve">1 сохраняется  , и все </w:t>
+        <w:t xml:space="preserve">1 </w:t>
+      </w:r>
+      <w:proofErr w:type="gramStart"/>
+      <w:r>
+        <w:t>сохраняется  ,</w:t>
+      </w:r>
+      <w:proofErr w:type="gramEnd"/>
+      <w:r>
+        <w:t xml:space="preserve"> и все </w:t>
       </w:r>
       <w:r>
         <w:lastRenderedPageBreak/>
@@ -4332,7 +4898,15 @@
         <w:t xml:space="preserve"> таймера</w:t>
       </w:r>
       <w:r>
-        <w:t xml:space="preserve"> (вход в прескалер) используется для выборки входного контакта (</w:t>
+        <w:t xml:space="preserve"> (вход в </w:t>
+      </w:r>
+      <w:proofErr w:type="spellStart"/>
+      <w:r>
+        <w:t>прескалер</w:t>
+      </w:r>
+      <w:proofErr w:type="spellEnd"/>
+      <w:r>
+        <w:t>) используется для выборки входного контакта (</w:t>
       </w:r>
       <w:r>
         <w:rPr>
@@ -4439,14 +5013,8 @@
         <w:tabs>
           <w:tab w:val="left" w:pos="1820"/>
         </w:tabs>
-        <w:rPr>
-          <w:lang w:val="en-US"/>
-        </w:rPr>
-      </w:pPr>
-      <w:r>
-        <w:rPr>
-          <w:lang w:val="en-US"/>
-        </w:rPr>
+      </w:pPr>
+      <w:r>
         <w:t>См. следующие примеры:</w:t>
       </w:r>
     </w:p>
@@ -4613,6 +5181,9 @@
         <w:tab/>
       </w:r>
       <w:r>
+        <w:rPr>
+          <w:noProof/>
+        </w:rPr>
         <w:drawing>
           <wp:inline distT="0" distB="0" distL="0" distR="0" wp14:anchorId="72FEF506" wp14:editId="7351EE3C">
             <wp:extent cx="5939790" cy="2700655"/>
@@ -4658,19 +5229,7 @@
         </w:tabs>
       </w:pPr>
       <w:r>
-        <w:t>В следующем примере значение TCM равно «01», а CAPT_MODE - «1» - только передний фронт</w:t>
-      </w:r>
-      <w:r>
-        <w:t xml:space="preserve"> </w:t>
-      </w:r>
-      <w:r>
-        <w:t>PIEVENTCAPT запустит захват в TCAR1 при первом включенном событии, и TCAR2 будет обновляться на</w:t>
-      </w:r>
-      <w:r>
-        <w:t xml:space="preserve"> </w:t>
-      </w:r>
-      <w:r>
-        <w:t>второе включенное событие.</w:t>
+        <w:t>В следующем примере значение TCM равно «01», а CAPT_MODE - «1» - только передний фронт PIEVENTCAPT запустит захват в TCAR1 при первом включенном событии, и TCAR2 будет обновляться на второе включенное событие.</w:t>
       </w:r>
     </w:p>
     <w:p>
@@ -4700,6 +5259,9 @@
         <w:jc w:val="center"/>
       </w:pPr>
       <w:r>
+        <w:rPr>
+          <w:noProof/>
+        </w:rPr>
         <w:drawing>
           <wp:inline distT="0" distB="0" distL="0" distR="0" wp14:anchorId="5F644ADF" wp14:editId="3C8B1945">
             <wp:extent cx="5939790" cy="3577590"/>
@@ -4763,11 +5325,27 @@
         </w:tabs>
       </w:pPr>
       <w:r>
-        <w:t>Если для параметра Compare Enable TCLR (бит CE) установлено значение «1», значение таймера (TCRR) постоянно сравнивается с</w:t>
-      </w:r>
+        <w:t xml:space="preserve">Если для параметра </w:t>
+      </w:r>
+      <w:proofErr w:type="spellStart"/>
+      <w:r>
+        <w:t>Compare</w:t>
+      </w:r>
+      <w:proofErr w:type="spellEnd"/>
       <w:r>
         <w:t xml:space="preserve"> </w:t>
       </w:r>
+      <w:proofErr w:type="spellStart"/>
+      <w:r>
+        <w:t>Enable</w:t>
+      </w:r>
+      <w:proofErr w:type="spellEnd"/>
+      <w:r>
+        <w:t xml:space="preserve"> TCLR (бит CE) установлено значение «1», значение таймера (TCRR) постоянно сравнивается с</w:t>
+      </w:r>
+      <w:r>
+        <w:t xml:space="preserve"> </w:t>
+      </w:r>
       <w:r>
         <w:t>значение</w:t>
       </w:r>
@@ -4787,10 +5365,18 @@
         <w:t xml:space="preserve"> </w:t>
       </w:r>
       <w:r>
-        <w:t xml:space="preserve">стоп. Когда значения TCRR и TMAR совпадают, прерывание может быть выдано, если </w:t>
-      </w:r>
-      <w:r>
-        <w:t xml:space="preserve"> выставлен бит в </w:t>
+        <w:t xml:space="preserve">стоп. Когда значения TCRR и TMAR совпадают, прерывание может быть выдано, </w:t>
+      </w:r>
+      <w:proofErr w:type="gramStart"/>
+      <w:r>
+        <w:t xml:space="preserve">если </w:t>
+      </w:r>
+      <w:r>
+        <w:t xml:space="preserve"> выставлен</w:t>
+      </w:r>
+      <w:proofErr w:type="gramEnd"/>
+      <w:r>
+        <w:t xml:space="preserve"> бит в </w:t>
       </w:r>
       <w:r>
         <w:t>TIER (MAT_IT_ENA</w:t>
@@ -4877,6 +5463,7 @@
         </w:rPr>
         <w:t xml:space="preserve">20.2.3.4 Функциональность </w:t>
       </w:r>
+      <w:proofErr w:type="spellStart"/>
       <w:r>
         <w:rPr>
           <w:b/>
@@ -4884,6 +5471,7 @@
         </w:rPr>
         <w:t>прескалера</w:t>
       </w:r>
+      <w:proofErr w:type="spellEnd"/>
     </w:p>
     <w:p>
       <w:pPr>
@@ -4892,7 +5480,15 @@
         </w:tabs>
       </w:pPr>
       <w:r>
-        <w:t>Для деления входной тактовой частоты счетчика таймера можно использовать счетчик предварительного масштабирования. Прескалер активизируется при установке бита 5 TCLR (PRE). Значение коэффициента деления 2n (PTV) может быть настроено в TCLR</w:t>
+        <w:t xml:space="preserve">Для деления входной тактовой частоты счетчика таймера можно использовать счетчик предварительного масштабирования. </w:t>
+      </w:r>
+      <w:proofErr w:type="spellStart"/>
+      <w:r>
+        <w:t>Прескалер</w:t>
+      </w:r>
+      <w:proofErr w:type="spellEnd"/>
+      <w:r>
+        <w:t xml:space="preserve"> активизируется при установке бита 5 TCLR (PRE). Значение коэффициента деления 2n (PTV) может быть настроено в TCLR</w:t>
       </w:r>
       <w:r>
         <w:t xml:space="preserve"> регистре</w:t>
@@ -4908,7 +5504,15 @@
         </w:tabs>
       </w:pPr>
       <w:r>
-        <w:t>Счетчик прескалера сбрасывается, когда счетчик таймера останавливается или перезагружается на лету.</w:t>
+        <w:t xml:space="preserve">Счетчик </w:t>
+      </w:r>
+      <w:proofErr w:type="spellStart"/>
+      <w:r>
+        <w:t>прескалера</w:t>
+      </w:r>
+      <w:proofErr w:type="spellEnd"/>
+      <w:r>
+        <w:t xml:space="preserve"> сбрасывается, когда счетчик таймера останавливается или перезагружается на лету.</w:t>
       </w:r>
     </w:p>
     <w:p>
@@ -4958,6 +5562,7 @@
             <w:r>
               <w:tab/>
             </w:r>
+            <w:proofErr w:type="spellStart"/>
             <w:r>
               <w:rPr>
                 <w:rFonts w:ascii="Arial" w:hAnsi="Arial" w:cs="Arial"/>
@@ -4969,6 +5574,7 @@
               </w:rPr>
               <w:t>Contexts</w:t>
             </w:r>
+            <w:proofErr w:type="spellEnd"/>
           </w:p>
         </w:tc>
         <w:tc>
@@ -4983,6 +5589,7 @@
               </w:tabs>
               <w:ind w:firstLine="708"/>
             </w:pPr>
+            <w:proofErr w:type="spellStart"/>
             <w:r>
               <w:rPr>
                 <w:rFonts w:ascii="Arial" w:hAnsi="Arial" w:cs="Arial"/>
@@ -4992,7 +5599,19 @@
                 <w:sz w:val="16"/>
                 <w:szCs w:val="16"/>
               </w:rPr>
-              <w:t>Prescaler Counter</w:t>
+              <w:t>Prescaler</w:t>
+            </w:r>
+            <w:proofErr w:type="spellEnd"/>
+            <w:r>
+              <w:rPr>
+                <w:rFonts w:ascii="Arial" w:hAnsi="Arial" w:cs="Arial"/>
+                <w:b/>
+                <w:bCs/>
+                <w:kern w:val="0"/>
+                <w:sz w:val="16"/>
+                <w:szCs w:val="16"/>
+              </w:rPr>
+              <w:t xml:space="preserve"> Counter</w:t>
             </w:r>
           </w:p>
         </w:tc>
@@ -5007,6 +5626,7 @@
                 <w:tab w:val="left" w:pos="3260"/>
               </w:tabs>
             </w:pPr>
+            <w:proofErr w:type="spellStart"/>
             <w:r>
               <w:rPr>
                 <w:rFonts w:ascii="Arial" w:hAnsi="Arial" w:cs="Arial"/>
@@ -5016,7 +5636,19 @@
                 <w:sz w:val="16"/>
                 <w:szCs w:val="16"/>
               </w:rPr>
-              <w:t>Prescaler Counter</w:t>
+              <w:t>Prescaler</w:t>
+            </w:r>
+            <w:proofErr w:type="spellEnd"/>
+            <w:r>
+              <w:rPr>
+                <w:rFonts w:ascii="Arial" w:hAnsi="Arial" w:cs="Arial"/>
+                <w:b/>
+                <w:bCs/>
+                <w:kern w:val="0"/>
+                <w:sz w:val="16"/>
+                <w:szCs w:val="16"/>
+              </w:rPr>
+              <w:t xml:space="preserve"> Counter</w:t>
             </w:r>
           </w:p>
         </w:tc>
@@ -5060,6 +5692,7 @@
                 <w:lang w:val="en-US"/>
               </w:rPr>
             </w:pPr>
+            <w:proofErr w:type="spellStart"/>
             <w:r>
               <w:rPr>
                 <w:rFonts w:ascii="Arial" w:hAnsi="Arial" w:cs="Arial"/>
@@ -5069,6 +5702,7 @@
               </w:rPr>
               <w:t>reset</w:t>
             </w:r>
+            <w:proofErr w:type="spellEnd"/>
           </w:p>
         </w:tc>
         <w:tc>
@@ -5117,8 +5751,19 @@
                 <w:sz w:val="16"/>
                 <w:szCs w:val="16"/>
               </w:rPr>
-              <w:t>TCRR Write</w:t>
-            </w:r>
+              <w:t xml:space="preserve">TCRR </w:t>
+            </w:r>
+            <w:proofErr w:type="spellStart"/>
+            <w:r>
+              <w:rPr>
+                <w:rFonts w:ascii="Arial" w:hAnsi="Arial" w:cs="Arial"/>
+                <w:kern w:val="0"/>
+                <w:sz w:val="16"/>
+                <w:szCs w:val="16"/>
+              </w:rPr>
+              <w:t>Write</w:t>
+            </w:r>
+            <w:proofErr w:type="spellEnd"/>
           </w:p>
         </w:tc>
         <w:tc>
@@ -5134,6 +5779,7 @@
                 <w:lang w:val="en-US"/>
               </w:rPr>
             </w:pPr>
+            <w:proofErr w:type="spellStart"/>
             <w:r>
               <w:rPr>
                 <w:rFonts w:ascii="Arial" w:hAnsi="Arial" w:cs="Arial"/>
@@ -5143,6 +5789,7 @@
               </w:rPr>
               <w:t>reset</w:t>
             </w:r>
+            <w:proofErr w:type="spellEnd"/>
           </w:p>
         </w:tc>
         <w:tc>
@@ -5191,8 +5838,19 @@
                 <w:sz w:val="16"/>
                 <w:szCs w:val="16"/>
               </w:rPr>
-              <w:t>TTGR Write</w:t>
-            </w:r>
+              <w:t xml:space="preserve">TTGR </w:t>
+            </w:r>
+            <w:proofErr w:type="spellStart"/>
+            <w:r>
+              <w:rPr>
+                <w:rFonts w:ascii="Arial" w:hAnsi="Arial" w:cs="Arial"/>
+                <w:kern w:val="0"/>
+                <w:sz w:val="16"/>
+                <w:szCs w:val="16"/>
+              </w:rPr>
+              <w:t>Write</w:t>
+            </w:r>
+            <w:proofErr w:type="spellEnd"/>
           </w:p>
         </w:tc>
         <w:tc>
@@ -5208,6 +5866,7 @@
                 <w:lang w:val="en-US"/>
               </w:rPr>
             </w:pPr>
+            <w:proofErr w:type="spellStart"/>
             <w:r>
               <w:rPr>
                 <w:rFonts w:ascii="Arial" w:hAnsi="Arial" w:cs="Arial"/>
@@ -5217,6 +5876,7 @@
               </w:rPr>
               <w:t>reset</w:t>
             </w:r>
+            <w:proofErr w:type="spellEnd"/>
           </w:p>
         </w:tc>
         <w:tc>
@@ -5285,6 +5945,7 @@
                 <w:lang w:val="en-US"/>
               </w:rPr>
             </w:pPr>
+            <w:proofErr w:type="spellStart"/>
             <w:r>
               <w:rPr>
                 <w:rFonts w:ascii="Arial" w:hAnsi="Arial" w:cs="Arial"/>
@@ -5294,6 +5955,7 @@
               </w:rPr>
               <w:t>reset</w:t>
             </w:r>
+            <w:proofErr w:type="spellEnd"/>
           </w:p>
         </w:tc>
         <w:tc>
@@ -5309,6 +5971,7 @@
                 <w:lang w:val="en-US"/>
               </w:rPr>
             </w:pPr>
+            <w:proofErr w:type="spellStart"/>
             <w:r>
               <w:rPr>
                 <w:rFonts w:ascii="Arial" w:hAnsi="Arial" w:cs="Arial"/>
@@ -5318,6 +5981,7 @@
               </w:rPr>
               <w:t>Frozen</w:t>
             </w:r>
+            <w:proofErr w:type="spellEnd"/>
           </w:p>
         </w:tc>
       </w:tr>
@@ -5474,8 +6138,13 @@
         <w:t xml:space="preserve"> </w:t>
       </w:r>
       <w:r>
-        <w:t>счетчик остановлен или триггер выключен. Это позволяет фиксировать детерминированное состояние выходного вывода</w:t>
-      </w:r>
+        <w:t xml:space="preserve">счетчик остановлен или триггер выключен. Это позволяет фиксировать детерминированное состояние выходного </w:t>
+      </w:r>
+      <w:proofErr w:type="gramStart"/>
+      <w:r>
+        <w:t>вывода</w:t>
+      </w:r>
+      <w:proofErr w:type="gramEnd"/>
       <w:r>
         <w:t xml:space="preserve"> </w:t>
       </w:r>
@@ -5513,12 +6182,14 @@
       <w:r>
         <w:t>На следующей временной диаграмме каждый раз устанавливается внутренний импульс переполнения (0</w:t>
       </w:r>
+      <w:proofErr w:type="spellStart"/>
       <w:r>
         <w:rPr>
           <w:lang w:val="en-US"/>
         </w:rPr>
         <w:t>xFFFF</w:t>
       </w:r>
+      <w:proofErr w:type="spellEnd"/>
       <w:r>
         <w:t xml:space="preserve"> </w:t>
       </w:r>
@@ -5644,12 +6315,14 @@
       <w:r>
         <w:t xml:space="preserve"> должны сохранять значения, меньшие, чем значение переполнения (0</w:t>
       </w:r>
+      <w:proofErr w:type="spellStart"/>
       <w:r>
         <w:rPr>
           <w:lang w:val="en-US"/>
         </w:rPr>
         <w:t>xFFFFFFFF</w:t>
       </w:r>
+      <w:proofErr w:type="spellEnd"/>
       <w:r>
         <w:t>) при</w:t>
       </w:r>
@@ -5784,6 +6457,9 @@
         <w:jc w:val="center"/>
       </w:pPr>
       <w:r>
+        <w:rPr>
+          <w:noProof/>
+        </w:rPr>
         <w:drawing>
           <wp:inline distT="0" distB="0" distL="0" distR="0" wp14:anchorId="56CF711D" wp14:editId="03BBAAF0">
             <wp:extent cx="4959350" cy="2403859"/>
@@ -5920,6 +6596,7 @@
         <w:rPr>
           <w:b/>
           <w:bCs/>
+          <w:noProof/>
         </w:rPr>
         <w:drawing>
           <wp:inline distT="0" distB="0" distL="0" distR="0" wp14:anchorId="73733BB7" wp14:editId="038C6D97">
@@ -5991,13 +6668,33 @@
         </w:tabs>
       </w:pPr>
       <w:r>
-        <w:t>Таймер может выдать прерывание переполнения, прерывание совпадения таймера и прерывание захвата таймера. Каждый</w:t>
-      </w:r>
+        <w:t>Таймер может выдать прерывание переполнения, прерывание совпадения таймера и прерывание захвата таймера. Каждый внутренний источник прерываний может быть независимо включен/отключен в регистре включения прерываний (TIER).</w:t>
+      </w:r>
+    </w:p>
+    <w:p>
+      <w:pPr>
+        <w:tabs>
+          <w:tab w:val="left" w:pos="3410"/>
+        </w:tabs>
+      </w:pPr>
+      <w:r>
+        <w:t xml:space="preserve">После выдачи события прерывания соответствующий бит состояния прерывания устанавливается в поле </w:t>
+      </w:r>
+      <w:proofErr w:type="spellStart"/>
+      <w:r>
+        <w:t>Timer</w:t>
+      </w:r>
+      <w:proofErr w:type="spellEnd"/>
       <w:r>
         <w:t xml:space="preserve"> </w:t>
       </w:r>
-      <w:r>
-        <w:t>внутренний источник прерываний может быть независимо включен/отключен в регистре включения прерываний (TIER).</w:t>
+      <w:proofErr w:type="spellStart"/>
+      <w:r>
+        <w:t>Status</w:t>
+      </w:r>
+      <w:proofErr w:type="spellEnd"/>
+      <w:r>
+        <w:t>.</w:t>
       </w:r>
     </w:p>
     <w:p>
@@ -6007,7 +6704,7 @@
         </w:tabs>
       </w:pPr>
       <w:r>
-        <w:t>После выдачи события прерывания соответствующий бит состояния прерывания устанавливается в поле Timer Status.</w:t>
+        <w:t>Регистр (TISR). Событие отложенного прерывания сбрасывается, когда бит состояния установки перезаписывается значением «1».</w:t>
       </w:r>
     </w:p>
     <w:p>
@@ -6017,23 +6714,15 @@
         </w:tabs>
       </w:pPr>
       <w:r>
-        <w:t>Регистр (TISR). Событие отложенного прерывания сбрасывается, когда бит состояния установки перезаписывается значением «1».</w:t>
-      </w:r>
-    </w:p>
-    <w:p>
-      <w:pPr>
-        <w:tabs>
-          <w:tab w:val="left" w:pos="3410"/>
-        </w:tabs>
-      </w:pPr>
-      <w:r>
-        <w:t xml:space="preserve">Чтение регистра состояния прерывания и запись значения обратно обеспечивает быстрое подтверждение </w:t>
-      </w:r>
-      <w:r>
-        <w:t xml:space="preserve"> процесса </w:t>
-      </w:r>
-      <w:r>
-        <w:t>прерывания.</w:t>
+        <w:t xml:space="preserve">Чтение регистра состояния прерывания и запись значения обратно обеспечивает быстрое </w:t>
+      </w:r>
+      <w:proofErr w:type="gramStart"/>
+      <w:r>
+        <w:t>подтверждение  процесса</w:t>
+      </w:r>
+      <w:proofErr w:type="gramEnd"/>
+      <w:r>
+        <w:t xml:space="preserve"> прерывания.</w:t>
       </w:r>
     </w:p>
     <w:p>
@@ -6061,25 +6750,15 @@
         </w:tabs>
       </w:pPr>
       <w:r>
-        <w:t>По запросу спящего режима, выданному главным процессором (</w:t>
-      </w:r>
-      <w:r>
-        <w:t xml:space="preserve">активный </w:t>
-      </w:r>
-      <w:r>
-        <w:t>сигнал PIOCPMIDLEREQ запроса простоя), модуль таймера перейдет в спящий режим в соответствии с полем IdleMode системы</w:t>
-      </w:r>
-      <w:r>
-        <w:t xml:space="preserve"> </w:t>
-      </w:r>
-      <w:r>
-        <w:t>регистр</w:t>
-      </w:r>
-      <w:r>
-        <w:t xml:space="preserve">а </w:t>
-      </w:r>
-      <w:r>
-        <w:t>конфигурации (см. TIOCP_CFG).</w:t>
+        <w:t xml:space="preserve">По запросу спящего режима, выданному главным процессором (активный сигнал PIOCPMIDLEREQ запроса простоя), модуль таймера перейдет в спящий режим в соответствии с полем </w:t>
+      </w:r>
+      <w:proofErr w:type="spellStart"/>
+      <w:r>
+        <w:t>IdleMode</w:t>
+      </w:r>
+      <w:proofErr w:type="spellEnd"/>
+      <w:r>
+        <w:t xml:space="preserve"> системы регистра конфигурации (см. TIOCP_CFG).</w:t>
       </w:r>
     </w:p>
     <w:p>
@@ -6089,19 +6768,44 @@
         </w:tabs>
       </w:pPr>
       <w:r>
-        <w:t>Если в поле IdleMode установлен режим No-Idle, таймер не переходит в режим Sleep и подтверждени</w:t>
-      </w:r>
-      <w:r>
-        <w:t>я сигнала</w:t>
-      </w:r>
-      <w:r>
-        <w:t xml:space="preserve"> Idle</w:t>
-      </w:r>
-      <w:r>
-        <w:t xml:space="preserve"> </w:t>
-      </w:r>
-      <w:r>
-        <w:t xml:space="preserve"> (POROCPSIDLEACK) никогда не устанавливается.</w:t>
+        <w:t xml:space="preserve">Если в поле </w:t>
+      </w:r>
+      <w:proofErr w:type="spellStart"/>
+      <w:r>
+        <w:t>IdleMode</w:t>
+      </w:r>
+      <w:proofErr w:type="spellEnd"/>
+      <w:r>
+        <w:t xml:space="preserve"> установлен режим No-</w:t>
+      </w:r>
+      <w:proofErr w:type="spellStart"/>
+      <w:r>
+        <w:t>Idle</w:t>
+      </w:r>
+      <w:proofErr w:type="spellEnd"/>
+      <w:r>
+        <w:t xml:space="preserve">, таймер не переходит в режим </w:t>
+      </w:r>
+      <w:proofErr w:type="spellStart"/>
+      <w:r>
+        <w:t>Sleep</w:t>
+      </w:r>
+      <w:proofErr w:type="spellEnd"/>
+      <w:r>
+        <w:t xml:space="preserve"> и подтверждения сигнала </w:t>
+      </w:r>
+      <w:proofErr w:type="spellStart"/>
+      <w:proofErr w:type="gramStart"/>
+      <w:r>
+        <w:t>Idle</w:t>
+      </w:r>
+      <w:proofErr w:type="spellEnd"/>
+      <w:r>
+        <w:t xml:space="preserve">  (</w:t>
+      </w:r>
+      <w:proofErr w:type="gramEnd"/>
+      <w:r>
+        <w:t>POROCPSIDLEACK) никогда не устанавливается.</w:t>
       </w:r>
     </w:p>
     <w:p>
@@ -6111,7 +6815,23 @@
         </w:tabs>
       </w:pPr>
       <w:r>
-        <w:t>Если в поле IdleMode установлен режим Force-Idle, таймер переходит в спящий режим независимо от внутреннего</w:t>
+        <w:t xml:space="preserve">Если в поле </w:t>
+      </w:r>
+      <w:proofErr w:type="spellStart"/>
+      <w:r>
+        <w:t>IdleMode</w:t>
+      </w:r>
+      <w:proofErr w:type="spellEnd"/>
+      <w:r>
+        <w:t xml:space="preserve"> установлен режим Force-</w:t>
+      </w:r>
+      <w:proofErr w:type="spellStart"/>
+      <w:r>
+        <w:t>Idle</w:t>
+      </w:r>
+      <w:proofErr w:type="spellEnd"/>
+      <w:r>
+        <w:t>, таймер переходит в спящий режим независимо от внутреннего</w:t>
       </w:r>
     </w:p>
     <w:p>
@@ -6132,43 +6852,31 @@
         </w:tabs>
       </w:pPr>
       <w:r>
-        <w:t>Если в поле IdleMode установлен режим Smart-Idle, модуль таймера оценивает свои внутренние возможности для</w:t>
-      </w:r>
-      <w:r>
-        <w:t xml:space="preserve"> выключения </w:t>
-      </w:r>
-      <w:r>
-        <w:t>интерфейс</w:t>
-      </w:r>
-      <w:r>
-        <w:t>ного</w:t>
-      </w:r>
-      <w:r>
-        <w:t>/функциональн</w:t>
-      </w:r>
-      <w:r>
-        <w:t>ого</w:t>
-      </w:r>
-      <w:r>
-        <w:t xml:space="preserve"> </w:t>
-      </w:r>
-      <w:r>
-        <w:t>тактирования</w:t>
-      </w:r>
-      <w:r>
-        <w:t>. В зависимости от поля ClockActivity, установка модуля таймера</w:t>
-      </w:r>
-      <w:r>
-        <w:t xml:space="preserve"> </w:t>
-      </w:r>
-      <w:r>
-        <w:t>оценивает внутреннюю активность и устанавливает сигнал подтверждения простоя (POROCPSIDLEACK), вводя в</w:t>
-      </w:r>
-      <w:r>
-        <w:t xml:space="preserve"> с</w:t>
-      </w:r>
-      <w:r>
-        <w:t>пящий режим, готовый выдать запрос на пробуждение.</w:t>
+        <w:t xml:space="preserve">Если в поле </w:t>
+      </w:r>
+      <w:proofErr w:type="spellStart"/>
+      <w:r>
+        <w:t>IdleMode</w:t>
+      </w:r>
+      <w:proofErr w:type="spellEnd"/>
+      <w:r>
+        <w:t xml:space="preserve"> установлен режим Smart-</w:t>
+      </w:r>
+      <w:proofErr w:type="spellStart"/>
+      <w:r>
+        <w:t>Idle</w:t>
+      </w:r>
+      <w:proofErr w:type="spellEnd"/>
+      <w:r>
+        <w:t xml:space="preserve">, модуль таймера оценивает свои внутренние возможности для выключения интерфейсного/функционального тактирования. В зависимости от поля </w:t>
+      </w:r>
+      <w:proofErr w:type="spellStart"/>
+      <w:r>
+        <w:t>ClockActivity</w:t>
+      </w:r>
+      <w:proofErr w:type="spellEnd"/>
+      <w:r>
+        <w:t>, установка модуля таймера оценивает внутреннюю активность и устанавливает сигнал подтверждения простоя (POROCPSIDLEACK), вводя в спящий режим, готовый выдать запрос на пробуждение.</w:t>
       </w:r>
     </w:p>
     <w:p>
@@ -6178,13 +6886,15 @@
         </w:tabs>
       </w:pPr>
       <w:r>
-        <w:t xml:space="preserve">В следующей таблице описано поведение Smart Idle в соответствии с настройкой активности </w:t>
-      </w:r>
-      <w:r>
-        <w:t>тактов</w:t>
-      </w:r>
-      <w:r>
-        <w:t>:</w:t>
+        <w:t xml:space="preserve">В следующей таблице описано поведение Smart </w:t>
+      </w:r>
+      <w:proofErr w:type="spellStart"/>
+      <w:r>
+        <w:t>Idle</w:t>
+      </w:r>
+      <w:proofErr w:type="spellEnd"/>
+      <w:r>
+        <w:t xml:space="preserve"> в соответствии с настройкой активности тактов:</w:t>
       </w:r>
     </w:p>
     <w:p>
@@ -6202,14 +6912,23 @@
           <w:b/>
           <w:bCs/>
         </w:rPr>
-        <w:t xml:space="preserve">Таблица 20-32. SmartIdle - Настройка поля активности </w:t>
-      </w:r>
+        <w:t xml:space="preserve">Таблица 20-32. </w:t>
+      </w:r>
+      <w:proofErr w:type="spellStart"/>
       <w:r>
         <w:rPr>
           <w:b/>
           <w:bCs/>
         </w:rPr>
-        <w:t>тактирования</w:t>
+        <w:t>SmartIdle</w:t>
+      </w:r>
+      <w:proofErr w:type="spellEnd"/>
+      <w:r>
+        <w:rPr>
+          <w:b/>
+          <w:bCs/>
+        </w:rPr>
+        <w:t xml:space="preserve"> - Настройка поля активности тактирования</w:t>
       </w:r>
     </w:p>
     <w:tbl>
@@ -6241,6 +6960,7 @@
                 <w:bCs/>
               </w:rPr>
             </w:pPr>
+            <w:proofErr w:type="spellStart"/>
             <w:r>
               <w:rPr>
                 <w:rFonts w:ascii="Arial" w:hAnsi="Arial" w:cs="Arial"/>
@@ -6250,8 +6970,33 @@
                 <w:sz w:val="16"/>
                 <w:szCs w:val="16"/>
               </w:rPr>
-              <w:t>Clock Activity</w:t>
-            </w:r>
+              <w:t>Clock</w:t>
+            </w:r>
+            <w:proofErr w:type="spellEnd"/>
+            <w:r>
+              <w:rPr>
+                <w:rFonts w:ascii="Arial" w:hAnsi="Arial" w:cs="Arial"/>
+                <w:b/>
+                <w:bCs/>
+                <w:kern w:val="0"/>
+                <w:sz w:val="16"/>
+                <w:szCs w:val="16"/>
+              </w:rPr>
+              <w:t xml:space="preserve"> </w:t>
+            </w:r>
+            <w:proofErr w:type="spellStart"/>
+            <w:r>
+              <w:rPr>
+                <w:rFonts w:ascii="Arial" w:hAnsi="Arial" w:cs="Arial"/>
+                <w:b/>
+                <w:bCs/>
+                <w:kern w:val="0"/>
+                <w:sz w:val="16"/>
+                <w:szCs w:val="16"/>
+              </w:rPr>
+              <w:t>Activity</w:t>
+            </w:r>
+            <w:proofErr w:type="spellEnd"/>
           </w:p>
         </w:tc>
         <w:tc>
@@ -6270,6 +7015,7 @@
                 <w:bCs/>
               </w:rPr>
             </w:pPr>
+            <w:proofErr w:type="spellStart"/>
             <w:r>
               <w:rPr>
                 <w:rFonts w:ascii="Arial" w:hAnsi="Arial" w:cs="Arial"/>
@@ -6279,8 +7025,33 @@
                 <w:sz w:val="16"/>
                 <w:szCs w:val="16"/>
               </w:rPr>
-              <w:t>Functional Clock</w:t>
-            </w:r>
+              <w:t>Functional</w:t>
+            </w:r>
+            <w:proofErr w:type="spellEnd"/>
+            <w:r>
+              <w:rPr>
+                <w:rFonts w:ascii="Arial" w:hAnsi="Arial" w:cs="Arial"/>
+                <w:b/>
+                <w:bCs/>
+                <w:kern w:val="0"/>
+                <w:sz w:val="16"/>
+                <w:szCs w:val="16"/>
+              </w:rPr>
+              <w:t xml:space="preserve"> </w:t>
+            </w:r>
+            <w:proofErr w:type="spellStart"/>
+            <w:r>
+              <w:rPr>
+                <w:rFonts w:ascii="Arial" w:hAnsi="Arial" w:cs="Arial"/>
+                <w:b/>
+                <w:bCs/>
+                <w:kern w:val="0"/>
+                <w:sz w:val="16"/>
+                <w:szCs w:val="16"/>
+              </w:rPr>
+              <w:t>Clock</w:t>
+            </w:r>
+            <w:proofErr w:type="spellEnd"/>
           </w:p>
         </w:tc>
         <w:tc>
@@ -6308,8 +7079,21 @@
                 <w:sz w:val="16"/>
                 <w:szCs w:val="16"/>
               </w:rPr>
-              <w:t>OCP Clock</w:t>
-            </w:r>
+              <w:t xml:space="preserve">OCP </w:t>
+            </w:r>
+            <w:proofErr w:type="spellStart"/>
+            <w:r>
+              <w:rPr>
+                <w:rFonts w:ascii="Arial" w:hAnsi="Arial" w:cs="Arial"/>
+                <w:b/>
+                <w:bCs/>
+                <w:kern w:val="0"/>
+                <w:sz w:val="16"/>
+                <w:szCs w:val="16"/>
+              </w:rPr>
+              <w:t>Clock</w:t>
+            </w:r>
+            <w:proofErr w:type="spellEnd"/>
           </w:p>
         </w:tc>
         <w:tc>
@@ -6328,6 +7112,7 @@
                 <w:bCs/>
               </w:rPr>
             </w:pPr>
+            <w:proofErr w:type="spellStart"/>
             <w:r>
               <w:rPr>
                 <w:rFonts w:ascii="Arial" w:hAnsi="Arial" w:cs="Arial"/>
@@ -6337,8 +7122,33 @@
                 <w:sz w:val="16"/>
                 <w:szCs w:val="16"/>
               </w:rPr>
-              <w:t>Module Behavior</w:t>
-            </w:r>
+              <w:t>Module</w:t>
+            </w:r>
+            <w:proofErr w:type="spellEnd"/>
+            <w:r>
+              <w:rPr>
+                <w:rFonts w:ascii="Arial" w:hAnsi="Arial" w:cs="Arial"/>
+                <w:b/>
+                <w:bCs/>
+                <w:kern w:val="0"/>
+                <w:sz w:val="16"/>
+                <w:szCs w:val="16"/>
+              </w:rPr>
+              <w:t xml:space="preserve"> </w:t>
+            </w:r>
+            <w:proofErr w:type="spellStart"/>
+            <w:r>
+              <w:rPr>
+                <w:rFonts w:ascii="Arial" w:hAnsi="Arial" w:cs="Arial"/>
+                <w:b/>
+                <w:bCs/>
+                <w:kern w:val="0"/>
+                <w:sz w:val="16"/>
+                <w:szCs w:val="16"/>
+              </w:rPr>
+              <w:t>Behavior</w:t>
+            </w:r>
+            <w:proofErr w:type="spellEnd"/>
           </w:p>
         </w:tc>
       </w:tr>
@@ -6428,7 +7238,6 @@
               <w:tabs>
                 <w:tab w:val="left" w:pos="3410"/>
               </w:tabs>
-              <w:spacing w:after="0"/>
               <w:rPr>
                 <w:sz w:val="16"/>
                 <w:szCs w:val="16"/>
@@ -6447,7 +7256,6 @@
               <w:tabs>
                 <w:tab w:val="left" w:pos="3410"/>
               </w:tabs>
-              <w:spacing w:after="0"/>
               <w:rPr>
                 <w:sz w:val="16"/>
                 <w:szCs w:val="16"/>
@@ -6466,7 +7274,6 @@
               <w:tabs>
                 <w:tab w:val="left" w:pos="3410"/>
               </w:tabs>
-              <w:spacing w:after="0"/>
               <w:rPr>
                 <w:sz w:val="16"/>
                 <w:szCs w:val="16"/>
@@ -6541,7 +7348,6 @@
               <w:tabs>
                 <w:tab w:val="left" w:pos="3410"/>
               </w:tabs>
-              <w:spacing w:after="0"/>
               <w:rPr>
                 <w:sz w:val="16"/>
                 <w:szCs w:val="16"/>
@@ -6567,7 +7373,6 @@
               <w:tabs>
                 <w:tab w:val="left" w:pos="3410"/>
               </w:tabs>
-              <w:spacing w:after="0"/>
               <w:rPr>
                 <w:sz w:val="16"/>
                 <w:szCs w:val="16"/>
@@ -6587,12 +7392,21 @@
               </w:rPr>
               <w:t xml:space="preserve"> </w:t>
             </w:r>
-            <w:r>
-              <w:rPr>
-                <w:sz w:val="16"/>
-                <w:szCs w:val="16"/>
-              </w:rPr>
-              <w:t xml:space="preserve">в  домене </w:t>
+            <w:proofErr w:type="gramStart"/>
+            <w:r>
+              <w:rPr>
+                <w:sz w:val="16"/>
+                <w:szCs w:val="16"/>
+              </w:rPr>
+              <w:t>в  домене</w:t>
+            </w:r>
+            <w:proofErr w:type="gramEnd"/>
+            <w:r>
+              <w:rPr>
+                <w:sz w:val="16"/>
+                <w:szCs w:val="16"/>
+              </w:rPr>
+              <w:t xml:space="preserve"> </w:t>
             </w:r>
             <w:r>
               <w:rPr>
@@ -6606,8 +7420,17 @@
                 <w:sz w:val="16"/>
                 <w:szCs w:val="16"/>
               </w:rPr>
-              <w:t>го тактированя</w:t>
-            </w:r>
+              <w:t xml:space="preserve">го </w:t>
+            </w:r>
+            <w:proofErr w:type="spellStart"/>
+            <w:r>
+              <w:rPr>
+                <w:sz w:val="16"/>
+                <w:szCs w:val="16"/>
+              </w:rPr>
+              <w:t>тактированя</w:t>
+            </w:r>
+            <w:proofErr w:type="spellEnd"/>
             <w:r>
               <w:rPr>
                 <w:sz w:val="16"/>
@@ -6677,7 +7500,6 @@
               <w:tabs>
                 <w:tab w:val="left" w:pos="3410"/>
               </w:tabs>
-              <w:spacing w:after="0"/>
               <w:rPr>
                 <w:sz w:val="16"/>
                 <w:szCs w:val="16"/>
@@ -6891,7 +7713,6 @@
               <w:tabs>
                 <w:tab w:val="left" w:pos="3410"/>
               </w:tabs>
-              <w:spacing w:after="0"/>
               <w:rPr>
                 <w:sz w:val="16"/>
                 <w:szCs w:val="16"/>
@@ -6910,7 +7731,6 @@
               <w:tabs>
                 <w:tab w:val="left" w:pos="3410"/>
               </w:tabs>
-              <w:spacing w:after="0"/>
               <w:rPr>
                 <w:sz w:val="16"/>
                 <w:szCs w:val="16"/>
@@ -6929,7 +7749,6 @@
               <w:tabs>
                 <w:tab w:val="left" w:pos="3410"/>
               </w:tabs>
-              <w:spacing w:after="0"/>
               <w:rPr>
                 <w:sz w:val="16"/>
                 <w:szCs w:val="16"/>
@@ -7010,7 +7829,23 @@
                 <w:sz w:val="16"/>
                 <w:szCs w:val="16"/>
               </w:rPr>
-              <w:t>утверждение подтверждения Idle).</w:t>
+              <w:t xml:space="preserve">утверждение подтверждения </w:t>
+            </w:r>
+            <w:proofErr w:type="spellStart"/>
+            <w:r>
+              <w:rPr>
+                <w:sz w:val="16"/>
+                <w:szCs w:val="16"/>
+              </w:rPr>
+              <w:t>Idle</w:t>
+            </w:r>
+            <w:proofErr w:type="spellEnd"/>
+            <w:r>
+              <w:rPr>
+                <w:sz w:val="16"/>
+                <w:szCs w:val="16"/>
+              </w:rPr>
+              <w:t>).</w:t>
             </w:r>
           </w:p>
           <w:p>
@@ -7018,7 +7853,6 @@
               <w:tabs>
                 <w:tab w:val="left" w:pos="3410"/>
               </w:tabs>
-              <w:spacing w:after="0"/>
               <w:rPr>
                 <w:sz w:val="16"/>
                 <w:szCs w:val="16"/>
@@ -7182,10 +8016,18 @@
         </w:tabs>
       </w:pPr>
       <w:r>
-        <w:t xml:space="preserve">Этот запрос на пробуждение эффективно отправляется только в том случае, если поле ENAWAKEUP TIOCP_CFG включает </w:t>
-      </w:r>
-      <w:r>
-        <w:t xml:space="preserve"> возможность пробуждения </w:t>
+        <w:t xml:space="preserve">Этот запрос на пробуждение эффективно отправляется только в том случае, если поле ENAWAKEUP TIOCP_CFG </w:t>
+      </w:r>
+      <w:proofErr w:type="gramStart"/>
+      <w:r>
+        <w:t xml:space="preserve">включает </w:t>
+      </w:r>
+      <w:r>
+        <w:t xml:space="preserve"> возможность</w:t>
+      </w:r>
+      <w:proofErr w:type="gramEnd"/>
+      <w:r>
+        <w:t xml:space="preserve"> пробуждения </w:t>
       </w:r>
       <w:r>
         <w:t>таймер</w:t>
@@ -7194,7 +8036,23 @@
         <w:t>а</w:t>
       </w:r>
       <w:r>
-        <w:t>. При пробуждении системы сигнал Idle Request становится неактивным, и сигнал запроса</w:t>
+        <w:t xml:space="preserve">. При пробуждении системы сигнал </w:t>
+      </w:r>
+      <w:proofErr w:type="spellStart"/>
+      <w:r>
+        <w:t>Idle</w:t>
+      </w:r>
+      <w:proofErr w:type="spellEnd"/>
+      <w:r>
+        <w:t xml:space="preserve"> </w:t>
+      </w:r>
+      <w:proofErr w:type="spellStart"/>
+      <w:r>
+        <w:t>Request</w:t>
+      </w:r>
+      <w:proofErr w:type="spellEnd"/>
+      <w:r>
+        <w:t xml:space="preserve"> становится неактивным, и сигнал запроса</w:t>
       </w:r>
       <w:r>
         <w:t xml:space="preserve"> на пробуждение</w:t>
@@ -7327,6 +8185,9 @@
         <w:jc w:val="center"/>
       </w:pPr>
       <w:r>
+        <w:rPr>
+          <w:noProof/>
+        </w:rPr>
         <w:drawing>
           <wp:inline distT="0" distB="0" distL="0" distR="0" wp14:anchorId="6C5491DD" wp14:editId="48254EC9">
             <wp:extent cx="4587240" cy="2446136"/>
@@ -7390,43 +8251,31 @@
         </w:tabs>
       </w:pPr>
       <w:r>
-        <w:t xml:space="preserve">Когда хост-процессор получает запрос пробуждения, выданный </w:t>
-      </w:r>
-      <w:r>
-        <w:t xml:space="preserve"> п</w:t>
-      </w:r>
-      <w:r>
-        <w:t>ериферийным устройством таймера, тактовый сигнал интерфейса</w:t>
-      </w:r>
-      <w:r>
-        <w:t xml:space="preserve"> </w:t>
-      </w:r>
-      <w:r>
-        <w:t>повторно активизируется: хост-процессор деактивизирует PIOCPMIDLEREQ, таймер деактивизирует</w:t>
-      </w:r>
-      <w:r>
-        <w:t xml:space="preserve"> </w:t>
-      </w:r>
-      <w:r>
-        <w:t>сигнал POROCPSIDLEACK, а затем хост может прочитать соответствующий бит в TISR, чтобы выяснить, какой</w:t>
-      </w:r>
-      <w:r>
-        <w:t xml:space="preserve"> </w:t>
-      </w:r>
-      <w:r>
-        <w:t>источник прерывания инициировал запрос пробуждения. После подтверждения запроса пробуждения процессор</w:t>
-      </w:r>
-      <w:r>
-        <w:t xml:space="preserve"> </w:t>
-      </w:r>
-      <w:r>
-        <w:t>сбрасывает бит состояния и освобождает линию прерывания, записывая «1» в соответствующий бит</w:t>
-      </w:r>
-      <w:r>
-        <w:t xml:space="preserve"> регистра</w:t>
-      </w:r>
-      <w:r>
-        <w:t xml:space="preserve"> TISR</w:t>
+        <w:t xml:space="preserve">Когда хост-процессор получает запрос пробуждения, </w:t>
+      </w:r>
+      <w:proofErr w:type="gramStart"/>
+      <w:r>
+        <w:t>выданный  периферийным</w:t>
+      </w:r>
+      <w:proofErr w:type="gramEnd"/>
+      <w:r>
+        <w:t xml:space="preserve"> устройством таймера, тактовый сигнал интерфейса повторно активизируется: хост-процессор </w:t>
+      </w:r>
+      <w:proofErr w:type="spellStart"/>
+      <w:r>
+        <w:t>деактивизирует</w:t>
+      </w:r>
+      <w:proofErr w:type="spellEnd"/>
+      <w:r>
+        <w:t xml:space="preserve"> PIOCPMIDLEREQ, таймер </w:t>
+      </w:r>
+      <w:proofErr w:type="spellStart"/>
+      <w:r>
+        <w:t>деактивизирует</w:t>
+      </w:r>
+      <w:proofErr w:type="spellEnd"/>
+      <w:r>
+        <w:t xml:space="preserve"> сигнал POROCPSIDLEACK, а затем хост может прочитать соответствующий бит в TISR, чтобы выяснить, какой источник прерывания инициировал запрос пробуждения. После подтверждения запроса пробуждения процессор сбрасывает бит состояния и освобождает линию прерывания, записывая «1» в соответствующий бит регистра TISR</w:t>
       </w:r>
     </w:p>
     <w:p>
@@ -7454,7 +8303,23 @@
         </w:tabs>
       </w:pPr>
       <w:r>
-        <w:t>Счетчик dmtimer состоит из ступени прескалера и счетчика таймера.</w:t>
+        <w:t xml:space="preserve">Счетчик </w:t>
+      </w:r>
+      <w:proofErr w:type="spellStart"/>
+      <w:r>
+        <w:t>dmtimer</w:t>
+      </w:r>
+      <w:proofErr w:type="spellEnd"/>
+      <w:r>
+        <w:t xml:space="preserve"> состоит из ступени </w:t>
+      </w:r>
+      <w:proofErr w:type="spellStart"/>
+      <w:r>
+        <w:t>прескалера</w:t>
+      </w:r>
+      <w:proofErr w:type="spellEnd"/>
+      <w:r>
+        <w:t xml:space="preserve"> и счетчика таймера.</w:t>
       </w:r>
     </w:p>
     <w:p>
@@ -7464,7 +8329,15 @@
         </w:tabs>
       </w:pPr>
       <w:r>
-        <w:t>Тактовым коэффициентом прескалера можно управлять, обратившись к полю определения коэффициента управляющего регистра</w:t>
+        <w:t xml:space="preserve">Тактовым коэффициентом </w:t>
+      </w:r>
+      <w:proofErr w:type="spellStart"/>
+      <w:r>
+        <w:t>прескалера</w:t>
+      </w:r>
+      <w:proofErr w:type="spellEnd"/>
+      <w:r>
+        <w:t xml:space="preserve"> можно управлять, обратившись к полю определения коэффициента управляющего регистра</w:t>
       </w:r>
     </w:p>
     <w:p>
@@ -7494,13 +8367,15 @@
         </w:tabs>
       </w:pPr>
       <w:r>
-        <w:t>• Значение</w:t>
-      </w:r>
-      <w:r>
-        <w:t>м</w:t>
-      </w:r>
-      <w:r>
-        <w:t xml:space="preserve"> полей прескалера (PRE и PTV регистра TCLR)</w:t>
+        <w:t xml:space="preserve">• Значением полей </w:t>
+      </w:r>
+      <w:proofErr w:type="spellStart"/>
+      <w:r>
+        <w:t>прескалера</w:t>
+      </w:r>
+      <w:proofErr w:type="spellEnd"/>
+      <w:r>
+        <w:t xml:space="preserve"> (PRE и PTV регистра TCLR)</w:t>
       </w:r>
     </w:p>
     <w:p>
@@ -7514,19 +8389,7 @@
         </w:rPr>
       </w:pPr>
       <w:r>
-        <w:t>• Значение</w:t>
-      </w:r>
-      <w:r>
-        <w:t>м</w:t>
-      </w:r>
-      <w:r>
-        <w:t>, загруженно</w:t>
-      </w:r>
-      <w:r>
-        <w:t>м</w:t>
-      </w:r>
-      <w:r>
-        <w:t xml:space="preserve"> в регистр загрузки таймера (TLDR).</w:t>
+        <w:t>• Значением, загруженном в регистр загрузки таймера (TLDR).</w:t>
       </w:r>
     </w:p>
     <w:p>
@@ -7606,8 +8469,17 @@
           <w:bCs/>
         </w:rPr>
         <w:lastRenderedPageBreak/>
-        <w:t>Таблица 20-33. Значение тактовых коэффициентов прескалера</w:t>
-      </w:r>
+        <w:t xml:space="preserve">Таблица 20-33. Значение тактовых коэффициентов </w:t>
+      </w:r>
+      <w:proofErr w:type="spellStart"/>
+      <w:r>
+        <w:rPr>
+          <w:b/>
+          <w:bCs/>
+        </w:rPr>
+        <w:t>прескалера</w:t>
+      </w:r>
+      <w:proofErr w:type="spellEnd"/>
     </w:p>
     <w:p>
       <w:pPr>
@@ -7694,6 +8566,7 @@
                 <w:tab w:val="left" w:pos="2710"/>
               </w:tabs>
             </w:pPr>
+            <w:proofErr w:type="spellStart"/>
             <w:r>
               <w:rPr>
                 <w:rFonts w:ascii="Arial" w:hAnsi="Arial" w:cs="Arial"/>
@@ -7703,7 +8576,19 @@
                 <w:sz w:val="16"/>
                 <w:szCs w:val="16"/>
               </w:rPr>
-              <w:t>Divisor (PS)</w:t>
+              <w:t>Divisor</w:t>
+            </w:r>
+            <w:proofErr w:type="spellEnd"/>
+            <w:r>
+              <w:rPr>
+                <w:rFonts w:ascii="Arial" w:hAnsi="Arial" w:cs="Arial"/>
+                <w:b/>
+                <w:bCs/>
+                <w:kern w:val="0"/>
+                <w:sz w:val="16"/>
+                <w:szCs w:val="16"/>
+              </w:rPr>
+              <w:t xml:space="preserve"> (PS)</w:t>
             </w:r>
           </w:p>
         </w:tc>
@@ -8399,13 +9284,7 @@
         </w:tabs>
       </w:pPr>
       <w:r>
-        <w:t xml:space="preserve">(0xFFFF FFFF - TLDR + 1) x период таймера x делитель </w:t>
-      </w:r>
-      <w:r>
-        <w:t>тактового сигнала</w:t>
-      </w:r>
-      <w:r>
-        <w:t xml:space="preserve"> (PS)</w:t>
+        <w:t>(0xFFFF FFFF - TLDR + 1) x период таймера x делитель тактового сигнала (PS)</w:t>
       </w:r>
     </w:p>
     <w:p>
@@ -8452,13 +9331,7 @@
         </w:tabs>
       </w:pPr>
       <w:r>
-        <w:t>В качестве примера, если мы рассмотрим вход таймера 32 кГц, с полем PRE равным «0», выход таймера</w:t>
-      </w:r>
-      <w:r>
-        <w:t xml:space="preserve"> </w:t>
-      </w:r>
-      <w:r>
-        <w:t>период:</w:t>
+        <w:t>В качестве примера, если мы рассмотрим вход таймера 32 кГц, с полем PRE равным «0», выход таймера период:</w:t>
       </w:r>
     </w:p>
     <w:p>
@@ -8550,6 +9423,7 @@
               </w:rPr>
               <w:tab/>
             </w:r>
+            <w:proofErr w:type="spellStart"/>
             <w:r>
               <w:rPr>
                 <w:rFonts w:ascii="Arial" w:hAnsi="Arial" w:cs="Arial"/>
@@ -8559,8 +9433,33 @@
                 <w:sz w:val="16"/>
                 <w:szCs w:val="16"/>
               </w:rPr>
-              <w:t>Interrupt Period</w:t>
-            </w:r>
+              <w:t>Interrupt</w:t>
+            </w:r>
+            <w:proofErr w:type="spellEnd"/>
+            <w:r>
+              <w:rPr>
+                <w:rFonts w:ascii="Arial" w:hAnsi="Arial" w:cs="Arial"/>
+                <w:b/>
+                <w:bCs/>
+                <w:kern w:val="0"/>
+                <w:sz w:val="16"/>
+                <w:szCs w:val="16"/>
+              </w:rPr>
+              <w:t xml:space="preserve"> </w:t>
+            </w:r>
+            <w:proofErr w:type="spellStart"/>
+            <w:r>
+              <w:rPr>
+                <w:rFonts w:ascii="Arial" w:hAnsi="Arial" w:cs="Arial"/>
+                <w:b/>
+                <w:bCs/>
+                <w:kern w:val="0"/>
+                <w:sz w:val="16"/>
+                <w:szCs w:val="16"/>
+              </w:rPr>
+              <w:t>Period</w:t>
+            </w:r>
+            <w:proofErr w:type="spellEnd"/>
           </w:p>
         </w:tc>
       </w:tr>
@@ -8720,8 +9619,19 @@
                 <w:sz w:val="16"/>
                 <w:szCs w:val="16"/>
               </w:rPr>
-              <w:t>500 us</w:t>
-            </w:r>
+              <w:t xml:space="preserve">500 </w:t>
+            </w:r>
+            <w:proofErr w:type="spellStart"/>
+            <w:r>
+              <w:rPr>
+                <w:rFonts w:ascii="Arial" w:hAnsi="Arial" w:cs="Arial"/>
+                <w:kern w:val="0"/>
+                <w:sz w:val="16"/>
+                <w:szCs w:val="16"/>
+              </w:rPr>
+              <w:t>us</w:t>
+            </w:r>
+            <w:proofErr w:type="spellEnd"/>
           </w:p>
         </w:tc>
       </w:tr>
@@ -8774,8 +9684,19 @@
                 <w:sz w:val="16"/>
                 <w:szCs w:val="16"/>
               </w:rPr>
-              <w:t>62.5 us</w:t>
-            </w:r>
+              <w:t xml:space="preserve">62.5 </w:t>
+            </w:r>
+            <w:proofErr w:type="spellStart"/>
+            <w:r>
+              <w:rPr>
+                <w:rFonts w:ascii="Arial" w:hAnsi="Arial" w:cs="Arial"/>
+                <w:kern w:val="0"/>
+                <w:sz w:val="16"/>
+                <w:szCs w:val="16"/>
+              </w:rPr>
+              <w:t>us</w:t>
+            </w:r>
+            <w:proofErr w:type="spellEnd"/>
           </w:p>
         </w:tc>
       </w:tr>
@@ -8812,19 +9733,59 @@
         </w:tabs>
       </w:pPr>
       <w:r>
-        <w:t xml:space="preserve">Чтобы настроить таймер на остановку во время событий приостановки эмуляции (например, точек останова отладчика), </w:t>
-      </w:r>
-      <w:r>
-        <w:t>настройте таймер</w:t>
-      </w:r>
+        <w:t>Чтобы настроить таймер на остановку во время событий приостановки эмуляции (например, точек останова отладчика), настройте таймер в подсистеме отладки:</w:t>
+      </w:r>
+    </w:p>
+    <w:p>
+      <w:pPr>
+        <w:tabs>
+          <w:tab w:val="left" w:pos="2710"/>
+        </w:tabs>
+      </w:pPr>
+      <w:r>
+        <w:t xml:space="preserve">1. Установить TIOCP_CFG.EMUFREE=0. Это позволит </w:t>
+      </w:r>
+      <w:proofErr w:type="spellStart"/>
+      <w:r>
+        <w:t>Suspend_Control</w:t>
+      </w:r>
+      <w:proofErr w:type="spellEnd"/>
+      <w:r>
+        <w:t xml:space="preserve"> сигнал от подсистемы отладки (Глава 27), чтобы остановить и запустить таймер. Обратите внимание, что если EMUFREE = 1, </w:t>
+      </w:r>
+      <w:proofErr w:type="spellStart"/>
+      <w:r>
+        <w:t>Suspend_Control</w:t>
+      </w:r>
+      <w:proofErr w:type="spellEnd"/>
+      <w:r>
+        <w:t xml:space="preserve"> сигнал</w:t>
+      </w:r>
+    </w:p>
+    <w:p>
+      <w:pPr>
+        <w:tabs>
+          <w:tab w:val="left" w:pos="2710"/>
+        </w:tabs>
+      </w:pPr>
+      <w:r>
+        <w:t xml:space="preserve">игнорируется, и таймер работает независимо от любого события </w:t>
+      </w:r>
+      <w:proofErr w:type="spellStart"/>
+      <w:r>
+        <w:t>debug</w:t>
+      </w:r>
+      <w:proofErr w:type="spellEnd"/>
       <w:r>
         <w:t xml:space="preserve"> </w:t>
       </w:r>
-      <w:r>
-        <w:t xml:space="preserve">в </w:t>
-      </w:r>
-      <w:r>
-        <w:t>подсистеме отладки:</w:t>
+      <w:proofErr w:type="spellStart"/>
+      <w:r>
+        <w:t>suspend</w:t>
+      </w:r>
+      <w:proofErr w:type="spellEnd"/>
+      <w:r>
+        <w:t>. Бит EMUFREE дает локальное управление с точки зрения модуля для получения сигнала приостановки, поступающего из подсистемы отладки.</w:t>
       </w:r>
     </w:p>
     <w:p>
@@ -8834,74 +9795,25 @@
         </w:tabs>
       </w:pPr>
       <w:r>
-        <w:t>1. Установить TIOCP_CFG.EMUFREE=0. Это позволит Suspend_Control сигнал от подсистемы отладки</w:t>
-      </w:r>
-      <w:r>
-        <w:t xml:space="preserve"> </w:t>
-      </w:r>
-      <w:r>
-        <w:t>(Глава 27), чтобы остановить и запустить таймер. Обратите внимание, что если EMUFREE = 1, Suspend_Control сигнал</w:t>
-      </w:r>
-    </w:p>
-    <w:p>
-      <w:pPr>
-        <w:tabs>
-          <w:tab w:val="left" w:pos="2710"/>
-        </w:tabs>
-      </w:pPr>
-      <w:r>
-        <w:t xml:space="preserve">игнорируется, и таймер работает независимо от любого события debug suspend. </w:t>
-      </w:r>
-      <w:r>
-        <w:t>Б</w:t>
-      </w:r>
-      <w:r>
-        <w:t>ит EMUFREE</w:t>
-      </w:r>
-      <w:r>
-        <w:t xml:space="preserve"> </w:t>
-      </w:r>
-      <w:r>
-        <w:t xml:space="preserve">дает локальное управление с точки зрения модуля для получения сигнала приостановки, поступающего из </w:t>
-      </w:r>
-      <w:r>
-        <w:t>подсистемы отладки</w:t>
-      </w:r>
-      <w:r>
-        <w:t>.</w:t>
-      </w:r>
-    </w:p>
-    <w:p>
-      <w:pPr>
-        <w:tabs>
-          <w:tab w:val="left" w:pos="2710"/>
-        </w:tabs>
-      </w:pPr>
-      <w:r>
-        <w:t xml:space="preserve">2. Установите соответствующий регистр xxx_Suspend_Control = 0x9, как описано в разделе 27.1.1.1, </w:t>
+        <w:t xml:space="preserve">2. Установите соответствующий регистр </w:t>
+      </w:r>
+      <w:proofErr w:type="spellStart"/>
+      <w:r>
+        <w:t>xxx_Suspend_Control</w:t>
+      </w:r>
+      <w:proofErr w:type="spellEnd"/>
+      <w:r>
+        <w:t xml:space="preserve"> = 0x9, как описано в разделе 27.1.1.1, </w:t>
       </w:r>
       <w:r>
         <w:rPr>
           <w:i/>
           <w:iCs/>
         </w:rPr>
-        <w:t>Поддержка приостановки отладки для</w:t>
-      </w:r>
-      <w:r>
-        <w:rPr>
-          <w:i/>
-          <w:iCs/>
-        </w:rPr>
-        <w:t xml:space="preserve"> периферийных устройств.</w:t>
-      </w:r>
-      <w:r>
-        <w:t xml:space="preserve"> Выберите регистр, соответствующий периферийному устройству, которое вы хотите</w:t>
-      </w:r>
-      <w:r>
-        <w:t xml:space="preserve"> </w:t>
-      </w:r>
-      <w:r>
-        <w:t>приостановить во время события приостановки.</w:t>
+        <w:t>Поддержка приостановки отладки для периферийных устройств.</w:t>
+      </w:r>
+      <w:r>
+        <w:t xml:space="preserve"> Выберите регистр, соответствующий периферийному устройству, которое вы хотите приостановить во время события приостановки.</w:t>
       </w:r>
     </w:p>
     <w:p>

</xml_diff>